<commit_message>
update and clean up survey sheets
</commit_message>
<xml_diff>
--- a/TestingResources/INB_playtest_findings_template.docx
+++ b/TestingResources/INB_playtest_findings_template.docx
@@ -1,6 +1,6 @@
 
 <file path=word/document.xml><?xml version="1.0" encoding="utf-8"?>
-<w:document xmlns:ve="http://schemas.openxmlformats.org/markup-compatibility/2006" xmlns:o="urn:schemas-microsoft-com:office:office" xmlns:r="http://schemas.openxmlformats.org/officeDocument/2006/relationships" xmlns:m="http://schemas.openxmlformats.org/officeDocument/2006/math" xmlns:v="urn:schemas-microsoft-com:vml" xmlns:wp="http://schemas.openxmlformats.org/drawingml/2006/wordprocessingDrawing" xmlns:w10="urn:schemas-microsoft-com:office:word" xmlns:w="http://schemas.openxmlformats.org/wordprocessingml/2006/main" xmlns:wne="http://schemas.microsoft.com/office/word/2006/wordml">
+<w:document xmlns:wpc="http://schemas.microsoft.com/office/word/2010/wordprocessingCanvas" xmlns:cx="http://schemas.microsoft.com/office/drawing/2014/chartex" xmlns:cx1="http://schemas.microsoft.com/office/drawing/2015/9/8/chartex" xmlns:cx2="http://schemas.microsoft.com/office/drawing/2015/10/21/chartex" xmlns:cx3="http://schemas.microsoft.com/office/drawing/2016/5/9/chartex" xmlns:cx4="http://schemas.microsoft.com/office/drawing/2016/5/10/chartex" xmlns:cx5="http://schemas.microsoft.com/office/drawing/2016/5/11/chartex" xmlns:mc="http://schemas.openxmlformats.org/markup-compatibility/2006" xmlns:o="urn:schemas-microsoft-com:office:office" xmlns:r="http://schemas.openxmlformats.org/officeDocument/2006/relationships" xmlns:m="http://schemas.openxmlformats.org/officeDocument/2006/math" xmlns:v="urn:schemas-microsoft-com:vml" xmlns:wp14="http://schemas.microsoft.com/office/word/2010/wordprocessingDrawing" xmlns:wp="http://schemas.openxmlformats.org/drawingml/2006/wordprocessingDrawing" xmlns:w10="urn:schemas-microsoft-com:office:word" xmlns:w="http://schemas.openxmlformats.org/wordprocessingml/2006/main" xmlns:w14="http://schemas.microsoft.com/office/word/2010/wordml" xmlns:w15="http://schemas.microsoft.com/office/word/2012/wordml" xmlns:w16se="http://schemas.microsoft.com/office/word/2015/wordml/symex" xmlns:wpg="http://schemas.microsoft.com/office/word/2010/wordprocessingGroup" xmlns:wpi="http://schemas.microsoft.com/office/word/2010/wordprocessingInk" xmlns:wne="http://schemas.microsoft.com/office/word/2006/wordml" xmlns:wps="http://schemas.microsoft.com/office/word/2010/wordprocessingShape" mc:Ignorable="w14 w15 w16se wp14">
   <w:body>
     <w:p>
       <w:pPr>
@@ -76,8 +76,6 @@
       <w:r>
         <w:t>f</w:t>
       </w:r>
-      <w:bookmarkStart w:id="0" w:name="_GoBack"/>
-      <w:bookmarkEnd w:id="0"/>
       <w:r>
         <w:t>or an issue. For example, a to-do issue on the development list may refer to one or more findings in this report, citing their ID numbers.</w:t>
       </w:r>
@@ -208,41 +206,55 @@
         </w:numPr>
       </w:pPr>
       <w:r>
-        <w:t>Recommendations: Ideas for how to address the problem described, or for how to modify the test to get better understanding of the finding.</w:t>
-      </w:r>
-      <w:r>
-        <w:t xml:space="preserve"> This can state several ways to solve the problem, some of them contradictory, as the team figures out the best solution. A</w:t>
-      </w:r>
-      <w:r>
-        <w:t xml:space="preserve">im for </w:t>
+        <w:t>Recommendations: Ideas for how to addre</w:t>
+      </w:r>
+      <w:bookmarkStart w:id="0" w:name="_GoBack"/>
+      <w:bookmarkEnd w:id="0"/>
+      <w:r>
+        <w:t>ss the problem described, or for how to modify the test to get better understanding of the finding.</w:t>
+      </w:r>
+      <w:r>
+        <w:t xml:space="preserve"> This can state several ways to solve the problem, some of them contradictory, as the team figures out the best solution. </w:t>
+      </w:r>
+      <w:r>
+        <w:rPr>
+          <w:highlight w:val="yellow"/>
+        </w:rPr>
+        <w:t xml:space="preserve">Aim for </w:t>
       </w:r>
       <w:r>
         <w:rPr>
           <w:i/>
+          <w:highlight w:val="yellow"/>
         </w:rPr>
         <w:t>elegant</w:t>
       </w:r>
       <w:r>
-        <w:t xml:space="preserve"> solutions– this means avoiding the easy options such as “make a pop-up arrow that shows the player where to go next” in favour of </w:t>
-      </w:r>
-      <w:r>
-        <w:t>a more elegant solution</w:t>
-      </w:r>
-      <w:r>
-        <w:t xml:space="preserve"> such as “create an indication of a pathway through the forest that suggests to the player where they should go next”.</w:t>
+        <w:rPr>
+          <w:highlight w:val="yellow"/>
+        </w:rPr>
+        <w:t xml:space="preserve"> solutions– this means avoiding the easy options such as “make a pop-up arrow that shows the player where to go next” in favour of a more elegant solution such as “create an indication of a pathway through the forest that suggests to the player where they should go next”.</w:t>
       </w:r>
     </w:p>
     <w:p>
       <w:r>
         <w:lastRenderedPageBreak/>
         <w:t>In general, it’s better to have each finding occupy its own row. However, sometimes it helps to group very similar findings into one row, to solve a related suite of problems with one set of recommendations.</w:t>
+      </w:r>
+    </w:p>
+    <w:p>
+      <w:pPr>
+        <w:pStyle w:val="Heading1"/>
+      </w:pPr>
+      <w:r>
+        <w:t>Example Issues List</w:t>
       </w:r>
     </w:p>
     <w:tbl>
       <w:tblPr>
         <w:tblStyle w:val="TableGrid"/>
         <w:tblW w:w="4939" w:type="pct"/>
-        <w:tblLook w:val="00A0"/>
+        <w:tblLook w:val="00A0" w:firstRow="1" w:lastRow="0" w:firstColumn="1" w:lastColumn="0" w:noHBand="0" w:noVBand="0"/>
       </w:tblPr>
       <w:tblGrid>
         <w:gridCol w:w="643"/>
@@ -429,7 +441,15 @@
           </w:tcPr>
           <w:p>
             <w:r>
-              <w:t>The GUI should be changed to indicate that other weapons are available to the user. This could be done by showing the second weapon icon (smaller and fainter) next to the main weapon icon on the bottom left of the screen (see screen mockup in Appendix X).</w:t>
+              <w:t xml:space="preserve">The GUI should be changed to indicate that other weapons are available to the user. This could be done by showing the second weapon icon (smaller and fainter) next to the main weapon icon on the bottom left of the screen (see screen </w:t>
+            </w:r>
+            <w:proofErr w:type="spellStart"/>
+            <w:r>
+              <w:t>mockup</w:t>
+            </w:r>
+            <w:proofErr w:type="spellEnd"/>
+            <w:r>
+              <w:t xml:space="preserve"> in Appendix X).</w:t>
             </w:r>
           </w:p>
           <w:p>
@@ -475,9 +495,11 @@
             <w:tcW w:w="486" w:type="pct"/>
           </w:tcPr>
           <w:p>
+            <w:proofErr w:type="spellStart"/>
             <w:r>
               <w:t>Powerups</w:t>
             </w:r>
+            <w:proofErr w:type="spellEnd"/>
           </w:p>
           <w:p>
             <w:r>
@@ -496,7 +518,23 @@
           </w:tcPr>
           <w:p>
             <w:r>
-              <w:t xml:space="preserve">Some users commented that the ‘extra damage’ powerup did not seem to make any difference or enough difference. On quite a few occasions a player picked up the powerup and then died in firefights immediately afterwards – they seemed to assume it would be more effective. </w:t>
+              <w:t xml:space="preserve">Some users commented that the ‘extra damage’ </w:t>
+            </w:r>
+            <w:proofErr w:type="spellStart"/>
+            <w:r>
+              <w:t>powerup</w:t>
+            </w:r>
+            <w:proofErr w:type="spellEnd"/>
+            <w:r>
+              <w:t xml:space="preserve"> did not seem to make any difference or enough difference. On quite a few occasions a player picked up the </w:t>
+            </w:r>
+            <w:proofErr w:type="spellStart"/>
+            <w:r>
+              <w:t>powerup</w:t>
+            </w:r>
+            <w:proofErr w:type="spellEnd"/>
+            <w:r>
+              <w:t xml:space="preserve"> and then died in firefights immediately afterwards – they seemed to assume it would be more effective. </w:t>
             </w:r>
           </w:p>
         </w:tc>
@@ -506,7 +544,15 @@
           </w:tcPr>
           <w:p>
             <w:r>
-              <w:t>Increase the effectiveness of this powerup. Perhaps make it more powerful but shorter in duration (so as to avoid unbalancing the game too much). Also consider making it spawn less often if it is going to be made more powerful.</w:t>
+              <w:t xml:space="preserve">Increase the effectiveness of this </w:t>
+            </w:r>
+            <w:proofErr w:type="spellStart"/>
+            <w:r>
+              <w:t>powerup</w:t>
+            </w:r>
+            <w:proofErr w:type="spellEnd"/>
+            <w:r>
+              <w:t>. Perhaps make it more powerful but shorter in duration (so as to avoid unbalancing the game too much). Also consider making it spawn less often if it is going to be made more powerful.</w:t>
             </w:r>
           </w:p>
         </w:tc>
@@ -788,14 +834,14 @@
               <w:rPr>
                 <w:lang w:val="en-US"/>
               </w:rPr>
-              <w:t xml:space="preserve">Players were confused about who/what the Mac Daddy was and how to become the Mac Daddy. A lot of players did not notice the Mac Daddy suit and repeatedly walked past the suit </w:t>
+              <w:t xml:space="preserve">Players were confused about who/what the </w:t>
             </w:r>
             <w:r>
               <w:rPr>
                 <w:lang w:val="en-US"/>
               </w:rPr>
               <w:lastRenderedPageBreak/>
-              <w:t>without walking up to it. Players thought that the suit was just another corpse. Players had to get close to the suit for the prompt to appear and there was a delay before it appeared. Players were confused about where/when the suit would appear, how to find it, and how to put it on. Players wanted to get out of the suit before they were killed. Players were unsure if the Mac Daddy was another player or an AI. Players were confused about where the proximity mines were coming from.</w:t>
+              <w:t>Mac Daddy was and how to become the Mac Daddy. A lot of players did not notice the Mac Daddy suit and repeatedly walked past the suit without walking up to it. Players thought that the suit was just another corpse. Players had to get close to the suit for the prompt to appear and there was a delay before it appeared. Players were confused about where/when the suit would appear, how to find it, and how to put it on. Players wanted to get out of the suit before they were killed. Players were unsure if the Mac Daddy was another player or an AI. Players were confused about where the proximity mines were coming from.</w:t>
             </w:r>
           </w:p>
           <w:p>
@@ -842,7 +888,14 @@
               <w:rPr>
                 <w:lang w:val="en-US"/>
               </w:rPr>
-              <w:t xml:space="preserve">Give players training on the Mac Daddy – what it is and how to become it. </w:t>
+              <w:t xml:space="preserve">Give players training on the Mac Daddy – what it is </w:t>
+            </w:r>
+            <w:r>
+              <w:rPr>
+                <w:lang w:val="en-US"/>
+              </w:rPr>
+              <w:lastRenderedPageBreak/>
+              <w:t xml:space="preserve">and how to become it. </w:t>
             </w:r>
           </w:p>
           <w:p>
@@ -878,7 +931,6 @@
               <w:rPr>
                 <w:lang w:val="en-US"/>
               </w:rPr>
-              <w:lastRenderedPageBreak/>
               <w:t xml:space="preserve">Make the suit larger and more obvious – it looks too similar to other corpses. </w:t>
             </w:r>
           </w:p>
@@ -1230,6 +1282,7 @@
           </w:tcPr>
           <w:p>
             <w:r>
+              <w:lastRenderedPageBreak/>
               <w:t>10</w:t>
             </w:r>
           </w:p>
@@ -1289,8 +1342,13 @@
             <w:tcW w:w="230" w:type="pct"/>
           </w:tcPr>
           <w:p>
-            <w:r>
-              <w:t>Etc…</w:t>
+            <w:proofErr w:type="spellStart"/>
+            <w:r>
+              <w:t>Etc</w:t>
+            </w:r>
+            <w:proofErr w:type="spellEnd"/>
+            <w:r>
+              <w:t>…</w:t>
             </w:r>
           </w:p>
         </w:tc>
@@ -1327,6 +1385,215 @@
               <w:rPr>
                 <w:bCs/>
                 <w:lang w:val="en-US"/>
+              </w:rPr>
+            </w:pPr>
+          </w:p>
+        </w:tc>
+      </w:tr>
+    </w:tbl>
+    <w:p/>
+    <w:p/>
+    <w:p>
+      <w:pPr>
+        <w:pStyle w:val="Heading1"/>
+      </w:pPr>
+      <w:r>
+        <w:t>Team GET THERE Issues List</w:t>
+      </w:r>
+    </w:p>
+    <w:tbl>
+      <w:tblPr>
+        <w:tblStyle w:val="TableGrid"/>
+        <w:tblW w:w="0" w:type="auto"/>
+        <w:tblLook w:val="04A0" w:firstRow="1" w:lastRow="0" w:firstColumn="1" w:lastColumn="0" w:noHBand="0" w:noVBand="1"/>
+      </w:tblPr>
+      <w:tblGrid>
+        <w:gridCol w:w="673"/>
+        <w:gridCol w:w="1133"/>
+        <w:gridCol w:w="1050"/>
+        <w:gridCol w:w="1363"/>
+        <w:gridCol w:w="4536"/>
+        <w:gridCol w:w="5419"/>
+      </w:tblGrid>
+      <w:tr>
+        <w:tc>
+          <w:tcPr>
+            <w:tcW w:w="673" w:type="dxa"/>
+          </w:tcPr>
+          <w:p>
+            <w:pPr>
+              <w:rPr>
+                <w:b/>
+              </w:rPr>
+            </w:pPr>
+            <w:r>
+              <w:rPr>
+                <w:b/>
+              </w:rPr>
+              <w:t>ID</w:t>
+            </w:r>
+          </w:p>
+        </w:tc>
+        <w:tc>
+          <w:tcPr>
+            <w:tcW w:w="1133" w:type="dxa"/>
+          </w:tcPr>
+          <w:p>
+            <w:pPr>
+              <w:rPr>
+                <w:b/>
+              </w:rPr>
+            </w:pPr>
+            <w:r>
+              <w:rPr>
+                <w:b/>
+              </w:rPr>
+              <w:t>Severity</w:t>
+            </w:r>
+          </w:p>
+        </w:tc>
+        <w:tc>
+          <w:tcPr>
+            <w:tcW w:w="1050" w:type="dxa"/>
+          </w:tcPr>
+          <w:p>
+            <w:pPr>
+              <w:rPr>
+                <w:b/>
+              </w:rPr>
+            </w:pPr>
+            <w:r>
+              <w:rPr>
+                <w:b/>
+              </w:rPr>
+              <w:t>Incidents</w:t>
+            </w:r>
+          </w:p>
+        </w:tc>
+        <w:tc>
+          <w:tcPr>
+            <w:tcW w:w="1363" w:type="dxa"/>
+          </w:tcPr>
+          <w:p>
+            <w:pPr>
+              <w:rPr>
+                <w:b/>
+              </w:rPr>
+            </w:pPr>
+            <w:r>
+              <w:rPr>
+                <w:b/>
+              </w:rPr>
+              <w:t>Tags</w:t>
+            </w:r>
+          </w:p>
+        </w:tc>
+        <w:tc>
+          <w:tcPr>
+            <w:tcW w:w="4536" w:type="dxa"/>
+          </w:tcPr>
+          <w:p>
+            <w:pPr>
+              <w:rPr>
+                <w:b/>
+              </w:rPr>
+            </w:pPr>
+            <w:r>
+              <w:rPr>
+                <w:b/>
+              </w:rPr>
+              <w:t>Description</w:t>
+            </w:r>
+          </w:p>
+        </w:tc>
+        <w:tc>
+          <w:tcPr>
+            <w:tcW w:w="5419" w:type="dxa"/>
+          </w:tcPr>
+          <w:p>
+            <w:pPr>
+              <w:rPr>
+                <w:b/>
+              </w:rPr>
+            </w:pPr>
+            <w:r>
+              <w:rPr>
+                <w:b/>
+              </w:rPr>
+              <w:t>Recommendations</w:t>
+            </w:r>
+          </w:p>
+        </w:tc>
+      </w:tr>
+      <w:tr>
+        <w:tc>
+          <w:tcPr>
+            <w:tcW w:w="673" w:type="dxa"/>
+          </w:tcPr>
+          <w:p>
+            <w:pPr>
+              <w:rPr>
+                <w:b/>
+              </w:rPr>
+            </w:pPr>
+          </w:p>
+        </w:tc>
+        <w:tc>
+          <w:tcPr>
+            <w:tcW w:w="1133" w:type="dxa"/>
+          </w:tcPr>
+          <w:p>
+            <w:pPr>
+              <w:rPr>
+                <w:b/>
+              </w:rPr>
+            </w:pPr>
+          </w:p>
+        </w:tc>
+        <w:tc>
+          <w:tcPr>
+            <w:tcW w:w="1050" w:type="dxa"/>
+          </w:tcPr>
+          <w:p>
+            <w:pPr>
+              <w:rPr>
+                <w:b/>
+              </w:rPr>
+            </w:pPr>
+          </w:p>
+        </w:tc>
+        <w:tc>
+          <w:tcPr>
+            <w:tcW w:w="1363" w:type="dxa"/>
+          </w:tcPr>
+          <w:p>
+            <w:pPr>
+              <w:rPr>
+                <w:b/>
+              </w:rPr>
+            </w:pPr>
+          </w:p>
+        </w:tc>
+        <w:tc>
+          <w:tcPr>
+            <w:tcW w:w="4536" w:type="dxa"/>
+          </w:tcPr>
+          <w:p>
+            <w:pPr>
+              <w:rPr>
+                <w:b/>
+              </w:rPr>
+            </w:pPr>
+          </w:p>
+        </w:tc>
+        <w:tc>
+          <w:tcPr>
+            <w:tcW w:w="5419" w:type="dxa"/>
+          </w:tcPr>
+          <w:p>
+            <w:pPr>
+              <w:rPr>
+                <w:b/>
               </w:rPr>
             </w:pPr>
           </w:p>
@@ -1345,8 +1612,8 @@
 </file>
 
 <file path=word/numbering.xml><?xml version="1.0" encoding="utf-8"?>
-<w:numbering xmlns:ve="http://schemas.openxmlformats.org/markup-compatibility/2006" xmlns:o="urn:schemas-microsoft-com:office:office" xmlns:r="http://schemas.openxmlformats.org/officeDocument/2006/relationships" xmlns:m="http://schemas.openxmlformats.org/officeDocument/2006/math" xmlns:v="urn:schemas-microsoft-com:vml" xmlns:wp="http://schemas.openxmlformats.org/drawingml/2006/wordprocessingDrawing" xmlns:w10="urn:schemas-microsoft-com:office:word" xmlns:w="http://schemas.openxmlformats.org/wordprocessingml/2006/main" xmlns:wne="http://schemas.microsoft.com/office/word/2006/wordml">
-  <w:abstractNum w:abstractNumId="0">
+<w:numbering xmlns:wpc="http://schemas.microsoft.com/office/word/2010/wordprocessingCanvas" xmlns:cx="http://schemas.microsoft.com/office/drawing/2014/chartex" xmlns:cx1="http://schemas.microsoft.com/office/drawing/2015/9/8/chartex" xmlns:cx2="http://schemas.microsoft.com/office/drawing/2015/10/21/chartex" xmlns:cx3="http://schemas.microsoft.com/office/drawing/2016/5/9/chartex" xmlns:cx4="http://schemas.microsoft.com/office/drawing/2016/5/10/chartex" xmlns:cx5="http://schemas.microsoft.com/office/drawing/2016/5/11/chartex" xmlns:mc="http://schemas.openxmlformats.org/markup-compatibility/2006" xmlns:o="urn:schemas-microsoft-com:office:office" xmlns:r="http://schemas.openxmlformats.org/officeDocument/2006/relationships" xmlns:m="http://schemas.openxmlformats.org/officeDocument/2006/math" xmlns:v="urn:schemas-microsoft-com:vml" xmlns:wp14="http://schemas.microsoft.com/office/word/2010/wordprocessingDrawing" xmlns:wp="http://schemas.openxmlformats.org/drawingml/2006/wordprocessingDrawing" xmlns:w10="urn:schemas-microsoft-com:office:word" xmlns:w="http://schemas.openxmlformats.org/wordprocessingml/2006/main" xmlns:w14="http://schemas.microsoft.com/office/word/2010/wordml" xmlns:w15="http://schemas.microsoft.com/office/word/2012/wordml" xmlns:w16se="http://schemas.microsoft.com/office/word/2015/wordml/symex" xmlns:wpg="http://schemas.microsoft.com/office/word/2010/wordprocessingGroup" xmlns:wpi="http://schemas.microsoft.com/office/word/2010/wordprocessingInk" xmlns:wne="http://schemas.microsoft.com/office/word/2006/wordml" xmlns:wps="http://schemas.microsoft.com/office/word/2010/wordprocessingShape" mc:Ignorable="w14 w15 w16se wp14">
+  <w:abstractNum w:abstractNumId="0" w15:restartNumberingAfterBreak="0">
     <w:nsid w:val="21A855F5"/>
     <w:multiLevelType w:val="hybridMultilevel"/>
     <w:tmpl w:val="E3A85F86"/>
@@ -1459,7 +1726,7 @@
       </w:rPr>
     </w:lvl>
   </w:abstractNum>
-  <w:abstractNum w:abstractNumId="1">
+  <w:abstractNum w:abstractNumId="1" w15:restartNumberingAfterBreak="0">
     <w:nsid w:val="6FF44074"/>
     <w:multiLevelType w:val="hybridMultilevel"/>
     <w:tmpl w:val="8696930C"/>
@@ -1584,7 +1851,7 @@
 </file>
 
 <file path=word/styles.xml><?xml version="1.0" encoding="utf-8"?>
-<w:styles xmlns:r="http://schemas.openxmlformats.org/officeDocument/2006/relationships" xmlns:w="http://schemas.openxmlformats.org/wordprocessingml/2006/main">
+<w:styles xmlns:mc="http://schemas.openxmlformats.org/markup-compatibility/2006" xmlns:r="http://schemas.openxmlformats.org/officeDocument/2006/relationships" xmlns:w="http://schemas.openxmlformats.org/wordprocessingml/2006/main" xmlns:w14="http://schemas.microsoft.com/office/word/2010/wordml" xmlns:w15="http://schemas.microsoft.com/office/word/2012/wordml" xmlns:w16se="http://schemas.microsoft.com/office/word/2015/wordml/symex" mc:Ignorable="w14 w15 w16se">
   <w:docDefaults>
     <w:rPrDefault>
       <w:rPr>
@@ -1600,146 +1867,381 @@
       </w:pPr>
     </w:pPrDefault>
   </w:docDefaults>
-  <w:latentStyles w:defLockedState="0" w:defUIPriority="99" w:defSemiHidden="1" w:defUnhideWhenUsed="1" w:defQFormat="0" w:count="267">
-    <w:lsdException w:name="Normal" w:semiHidden="0" w:uiPriority="0" w:unhideWhenUsed="0" w:qFormat="1"/>
-    <w:lsdException w:name="heading 1" w:semiHidden="0" w:uiPriority="9" w:unhideWhenUsed="0" w:qFormat="1"/>
-    <w:lsdException w:name="heading 2" w:uiPriority="9" w:qFormat="1"/>
-    <w:lsdException w:name="heading 3" w:uiPriority="9" w:qFormat="1"/>
-    <w:lsdException w:name="heading 4" w:uiPriority="9" w:qFormat="1"/>
-    <w:lsdException w:name="heading 5" w:uiPriority="9" w:qFormat="1"/>
-    <w:lsdException w:name="heading 6" w:uiPriority="9" w:qFormat="1"/>
-    <w:lsdException w:name="heading 7" w:uiPriority="9" w:qFormat="1"/>
-    <w:lsdException w:name="heading 8" w:uiPriority="9" w:qFormat="1"/>
-    <w:lsdException w:name="heading 9" w:uiPriority="9" w:qFormat="1"/>
-    <w:lsdException w:name="toc 1" w:uiPriority="39"/>
-    <w:lsdException w:name="toc 2" w:uiPriority="39"/>
-    <w:lsdException w:name="toc 3" w:uiPriority="39"/>
-    <w:lsdException w:name="toc 4" w:uiPriority="39"/>
-    <w:lsdException w:name="toc 5" w:uiPriority="39"/>
-    <w:lsdException w:name="toc 6" w:uiPriority="39"/>
-    <w:lsdException w:name="toc 7" w:uiPriority="39"/>
-    <w:lsdException w:name="toc 8" w:uiPriority="39"/>
-    <w:lsdException w:name="toc 9" w:uiPriority="39"/>
-    <w:lsdException w:name="annotation text" w:uiPriority="0"/>
-    <w:lsdException w:name="caption" w:uiPriority="35" w:qFormat="1"/>
-    <w:lsdException w:name="annotation reference" w:uiPriority="0"/>
-    <w:lsdException w:name="Title" w:semiHidden="0" w:uiPriority="10" w:unhideWhenUsed="0" w:qFormat="1"/>
-    <w:lsdException w:name="Default Paragraph Font" w:uiPriority="1"/>
-    <w:lsdException w:name="Subtitle" w:semiHidden="0" w:uiPriority="11" w:unhideWhenUsed="0" w:qFormat="1"/>
-    <w:lsdException w:name="Strong" w:semiHidden="0" w:uiPriority="22" w:unhideWhenUsed="0" w:qFormat="1"/>
-    <w:lsdException w:name="Emphasis" w:semiHidden="0" w:uiPriority="20" w:unhideWhenUsed="0" w:qFormat="1"/>
-    <w:lsdException w:name="Table Grid" w:semiHidden="0" w:uiPriority="0" w:unhideWhenUsed="0"/>
-    <w:lsdException w:name="Placeholder Text" w:unhideWhenUsed="0"/>
-    <w:lsdException w:name="No Spacing" w:semiHidden="0" w:uiPriority="1" w:unhideWhenUsed="0" w:qFormat="1"/>
-    <w:lsdException w:name="Light Shading" w:semiHidden="0" w:uiPriority="60" w:unhideWhenUsed="0"/>
-    <w:lsdException w:name="Light List" w:semiHidden="0" w:uiPriority="61" w:unhideWhenUsed="0"/>
-    <w:lsdException w:name="Light Grid" w:semiHidden="0" w:uiPriority="62" w:unhideWhenUsed="0"/>
-    <w:lsdException w:name="Medium Shading 1" w:semiHidden="0" w:uiPriority="63" w:unhideWhenUsed="0"/>
-    <w:lsdException w:name="Medium Shading 2" w:semiHidden="0" w:uiPriority="64" w:unhideWhenUsed="0"/>
-    <w:lsdException w:name="Medium List 1" w:semiHidden="0" w:uiPriority="65" w:unhideWhenUsed="0"/>
-    <w:lsdException w:name="Medium List 2" w:semiHidden="0" w:uiPriority="66" w:unhideWhenUsed="0"/>
-    <w:lsdException w:name="Medium Grid 1" w:semiHidden="0" w:uiPriority="67" w:unhideWhenUsed="0"/>
-    <w:lsdException w:name="Medium Grid 2" w:semiHidden="0" w:uiPriority="68" w:unhideWhenUsed="0"/>
-    <w:lsdException w:name="Medium Grid 3" w:semiHidden="0" w:uiPriority="69" w:unhideWhenUsed="0"/>
-    <w:lsdException w:name="Dark List" w:semiHidden="0" w:uiPriority="70" w:unhideWhenUsed="0"/>
-    <w:lsdException w:name="Colorful Shading" w:semiHidden="0" w:uiPriority="71" w:unhideWhenUsed="0"/>
-    <w:lsdException w:name="Colorful List" w:semiHidden="0" w:uiPriority="72" w:unhideWhenUsed="0"/>
-    <w:lsdException w:name="Colorful Grid" w:semiHidden="0" w:uiPriority="73" w:unhideWhenUsed="0"/>
-    <w:lsdException w:name="Light Shading Accent 1" w:semiHidden="0" w:uiPriority="60" w:unhideWhenUsed="0"/>
-    <w:lsdException w:name="Light List Accent 1" w:semiHidden="0" w:uiPriority="61" w:unhideWhenUsed="0"/>
-    <w:lsdException w:name="Light Grid Accent 1" w:semiHidden="0" w:uiPriority="62" w:unhideWhenUsed="0"/>
-    <w:lsdException w:name="Medium Shading 1 Accent 1" w:semiHidden="0" w:uiPriority="63" w:unhideWhenUsed="0"/>
-    <w:lsdException w:name="Medium Shading 2 Accent 1" w:semiHidden="0" w:uiPriority="64" w:unhideWhenUsed="0"/>
-    <w:lsdException w:name="Medium List 1 Accent 1" w:semiHidden="0" w:uiPriority="65" w:unhideWhenUsed="0"/>
-    <w:lsdException w:name="Revision" w:unhideWhenUsed="0"/>
-    <w:lsdException w:name="List Paragraph" w:semiHidden="0" w:uiPriority="34" w:unhideWhenUsed="0" w:qFormat="1"/>
-    <w:lsdException w:name="Quote" w:semiHidden="0" w:uiPriority="29" w:unhideWhenUsed="0" w:qFormat="1"/>
-    <w:lsdException w:name="Intense Quote" w:semiHidden="0" w:uiPriority="30" w:unhideWhenUsed="0" w:qFormat="1"/>
-    <w:lsdException w:name="Medium List 2 Accent 1" w:semiHidden="0" w:uiPriority="66" w:unhideWhenUsed="0"/>
-    <w:lsdException w:name="Medium Grid 1 Accent 1" w:semiHidden="0" w:uiPriority="67" w:unhideWhenUsed="0"/>
-    <w:lsdException w:name="Medium Grid 2 Accent 1" w:semiHidden="0" w:uiPriority="68" w:unhideWhenUsed="0"/>
-    <w:lsdException w:name="Medium Grid 3 Accent 1" w:semiHidden="0" w:uiPriority="69" w:unhideWhenUsed="0"/>
-    <w:lsdException w:name="Dark List Accent 1" w:semiHidden="0" w:uiPriority="70" w:unhideWhenUsed="0"/>
-    <w:lsdException w:name="Colorful Shading Accent 1" w:semiHidden="0" w:uiPriority="71" w:unhideWhenUsed="0"/>
-    <w:lsdException w:name="Colorful List Accent 1" w:semiHidden="0" w:uiPriority="72" w:unhideWhenUsed="0"/>
-    <w:lsdException w:name="Colorful Grid Accent 1" w:semiHidden="0" w:uiPriority="73" w:unhideWhenUsed="0"/>
-    <w:lsdException w:name="Light Shading Accent 2" w:semiHidden="0" w:uiPriority="60" w:unhideWhenUsed="0"/>
-    <w:lsdException w:name="Light List Accent 2" w:semiHidden="0" w:uiPriority="61" w:unhideWhenUsed="0"/>
-    <w:lsdException w:name="Light Grid Accent 2" w:semiHidden="0" w:uiPriority="62" w:unhideWhenUsed="0"/>
-    <w:lsdException w:name="Medium Shading 1 Accent 2" w:semiHidden="0" w:uiPriority="63" w:unhideWhenUsed="0"/>
-    <w:lsdException w:name="Medium Shading 2 Accent 2" w:semiHidden="0" w:uiPriority="64" w:unhideWhenUsed="0"/>
-    <w:lsdException w:name="Medium List 1 Accent 2" w:semiHidden="0" w:uiPriority="65" w:unhideWhenUsed="0"/>
-    <w:lsdException w:name="Medium List 2 Accent 2" w:semiHidden="0" w:uiPriority="66" w:unhideWhenUsed="0"/>
-    <w:lsdException w:name="Medium Grid 1 Accent 2" w:semiHidden="0" w:uiPriority="67" w:unhideWhenUsed="0"/>
-    <w:lsdException w:name="Medium Grid 2 Accent 2" w:semiHidden="0" w:uiPriority="68" w:unhideWhenUsed="0"/>
-    <w:lsdException w:name="Medium Grid 3 Accent 2" w:semiHidden="0" w:uiPriority="69" w:unhideWhenUsed="0"/>
-    <w:lsdException w:name="Dark List Accent 2" w:semiHidden="0" w:uiPriority="70" w:unhideWhenUsed="0"/>
-    <w:lsdException w:name="Colorful Shading Accent 2" w:semiHidden="0" w:uiPriority="71" w:unhideWhenUsed="0"/>
-    <w:lsdException w:name="Colorful List Accent 2" w:semiHidden="0" w:uiPriority="72" w:unhideWhenUsed="0"/>
-    <w:lsdException w:name="Colorful Grid Accent 2" w:semiHidden="0" w:uiPriority="73" w:unhideWhenUsed="0"/>
-    <w:lsdException w:name="Light Shading Accent 3" w:semiHidden="0" w:uiPriority="60" w:unhideWhenUsed="0"/>
-    <w:lsdException w:name="Light List Accent 3" w:semiHidden="0" w:uiPriority="61" w:unhideWhenUsed="0"/>
-    <w:lsdException w:name="Light Grid Accent 3" w:semiHidden="0" w:uiPriority="62" w:unhideWhenUsed="0"/>
-    <w:lsdException w:name="Medium Shading 1 Accent 3" w:semiHidden="0" w:uiPriority="63" w:unhideWhenUsed="0"/>
-    <w:lsdException w:name="Medium Shading 2 Accent 3" w:semiHidden="0" w:uiPriority="64" w:unhideWhenUsed="0"/>
-    <w:lsdException w:name="Medium List 1 Accent 3" w:semiHidden="0" w:uiPriority="65" w:unhideWhenUsed="0"/>
-    <w:lsdException w:name="Medium List 2 Accent 3" w:semiHidden="0" w:uiPriority="66" w:unhideWhenUsed="0"/>
-    <w:lsdException w:name="Medium Grid 1 Accent 3" w:semiHidden="0" w:uiPriority="67" w:unhideWhenUsed="0"/>
-    <w:lsdException w:name="Medium Grid 2 Accent 3" w:semiHidden="0" w:uiPriority="68" w:unhideWhenUsed="0"/>
-    <w:lsdException w:name="Medium Grid 3 Accent 3" w:semiHidden="0" w:uiPriority="69" w:unhideWhenUsed="0"/>
-    <w:lsdException w:name="Dark List Accent 3" w:semiHidden="0" w:uiPriority="70" w:unhideWhenUsed="0"/>
-    <w:lsdException w:name="Colorful Shading Accent 3" w:semiHidden="0" w:uiPriority="71" w:unhideWhenUsed="0"/>
-    <w:lsdException w:name="Colorful List Accent 3" w:semiHidden="0" w:uiPriority="72" w:unhideWhenUsed="0"/>
-    <w:lsdException w:name="Colorful Grid Accent 3" w:semiHidden="0" w:uiPriority="73" w:unhideWhenUsed="0"/>
-    <w:lsdException w:name="Light Shading Accent 4" w:semiHidden="0" w:uiPriority="60" w:unhideWhenUsed="0"/>
-    <w:lsdException w:name="Light List Accent 4" w:semiHidden="0" w:uiPriority="61" w:unhideWhenUsed="0"/>
-    <w:lsdException w:name="Light Grid Accent 4" w:semiHidden="0" w:uiPriority="62" w:unhideWhenUsed="0"/>
-    <w:lsdException w:name="Medium Shading 1 Accent 4" w:semiHidden="0" w:uiPriority="63" w:unhideWhenUsed="0"/>
-    <w:lsdException w:name="Medium Shading 2 Accent 4" w:semiHidden="0" w:uiPriority="64" w:unhideWhenUsed="0"/>
-    <w:lsdException w:name="Medium List 1 Accent 4" w:semiHidden="0" w:uiPriority="65" w:unhideWhenUsed="0"/>
-    <w:lsdException w:name="Medium List 2 Accent 4" w:semiHidden="0" w:uiPriority="66" w:unhideWhenUsed="0"/>
-    <w:lsdException w:name="Medium Grid 1 Accent 4" w:semiHidden="0" w:uiPriority="67" w:unhideWhenUsed="0"/>
-    <w:lsdException w:name="Medium Grid 2 Accent 4" w:semiHidden="0" w:uiPriority="68" w:unhideWhenUsed="0"/>
-    <w:lsdException w:name="Medium Grid 3 Accent 4" w:semiHidden="0" w:uiPriority="69" w:unhideWhenUsed="0"/>
-    <w:lsdException w:name="Dark List Accent 4" w:semiHidden="0" w:uiPriority="70" w:unhideWhenUsed="0"/>
-    <w:lsdException w:name="Colorful Shading Accent 4" w:semiHidden="0" w:uiPriority="71" w:unhideWhenUsed="0"/>
-    <w:lsdException w:name="Colorful List Accent 4" w:semiHidden="0" w:uiPriority="72" w:unhideWhenUsed="0"/>
-    <w:lsdException w:name="Colorful Grid Accent 4" w:semiHidden="0" w:uiPriority="73" w:unhideWhenUsed="0"/>
-    <w:lsdException w:name="Light Shading Accent 5" w:semiHidden="0" w:uiPriority="60" w:unhideWhenUsed="0"/>
-    <w:lsdException w:name="Light List Accent 5" w:semiHidden="0" w:uiPriority="61" w:unhideWhenUsed="0"/>
-    <w:lsdException w:name="Light Grid Accent 5" w:semiHidden="0" w:uiPriority="62" w:unhideWhenUsed="0"/>
-    <w:lsdException w:name="Medium Shading 1 Accent 5" w:semiHidden="0" w:uiPriority="63" w:unhideWhenUsed="0"/>
-    <w:lsdException w:name="Medium Shading 2 Accent 5" w:semiHidden="0" w:uiPriority="64" w:unhideWhenUsed="0"/>
-    <w:lsdException w:name="Medium List 1 Accent 5" w:semiHidden="0" w:uiPriority="65" w:unhideWhenUsed="0"/>
-    <w:lsdException w:name="Medium List 2 Accent 5" w:semiHidden="0" w:uiPriority="66" w:unhideWhenUsed="0"/>
-    <w:lsdException w:name="Medium Grid 1 Accent 5" w:semiHidden="0" w:uiPriority="67" w:unhideWhenUsed="0"/>
-    <w:lsdException w:name="Medium Grid 2 Accent 5" w:semiHidden="0" w:uiPriority="68" w:unhideWhenUsed="0"/>
-    <w:lsdException w:name="Medium Grid 3 Accent 5" w:semiHidden="0" w:uiPriority="69" w:unhideWhenUsed="0"/>
-    <w:lsdException w:name="Dark List Accent 5" w:semiHidden="0" w:uiPriority="70" w:unhideWhenUsed="0"/>
-    <w:lsdException w:name="Colorful Shading Accent 5" w:semiHidden="0" w:uiPriority="71" w:unhideWhenUsed="0"/>
-    <w:lsdException w:name="Colorful List Accent 5" w:semiHidden="0" w:uiPriority="72" w:unhideWhenUsed="0"/>
-    <w:lsdException w:name="Colorful Grid Accent 5" w:semiHidden="0" w:uiPriority="73" w:unhideWhenUsed="0"/>
-    <w:lsdException w:name="Light Shading Accent 6" w:semiHidden="0" w:uiPriority="60" w:unhideWhenUsed="0"/>
-    <w:lsdException w:name="Light List Accent 6" w:semiHidden="0" w:uiPriority="61" w:unhideWhenUsed="0"/>
-    <w:lsdException w:name="Light Grid Accent 6" w:semiHidden="0" w:uiPriority="62" w:unhideWhenUsed="0"/>
-    <w:lsdException w:name="Medium Shading 1 Accent 6" w:semiHidden="0" w:uiPriority="63" w:unhideWhenUsed="0"/>
-    <w:lsdException w:name="Medium Shading 2 Accent 6" w:semiHidden="0" w:uiPriority="64" w:unhideWhenUsed="0"/>
-    <w:lsdException w:name="Medium List 1 Accent 6" w:semiHidden="0" w:uiPriority="65" w:unhideWhenUsed="0"/>
-    <w:lsdException w:name="Medium List 2 Accent 6" w:semiHidden="0" w:uiPriority="66" w:unhideWhenUsed="0"/>
-    <w:lsdException w:name="Medium Grid 1 Accent 6" w:semiHidden="0" w:uiPriority="67" w:unhideWhenUsed="0"/>
-    <w:lsdException w:name="Medium Grid 2 Accent 6" w:semiHidden="0" w:uiPriority="68" w:unhideWhenUsed="0"/>
-    <w:lsdException w:name="Medium Grid 3 Accent 6" w:semiHidden="0" w:uiPriority="69" w:unhideWhenUsed="0"/>
-    <w:lsdException w:name="Dark List Accent 6" w:semiHidden="0" w:uiPriority="70" w:unhideWhenUsed="0"/>
-    <w:lsdException w:name="Colorful Shading Accent 6" w:semiHidden="0" w:uiPriority="71" w:unhideWhenUsed="0"/>
-    <w:lsdException w:name="Colorful List Accent 6" w:semiHidden="0" w:uiPriority="72" w:unhideWhenUsed="0"/>
-    <w:lsdException w:name="Colorful Grid Accent 6" w:semiHidden="0" w:uiPriority="73" w:unhideWhenUsed="0"/>
-    <w:lsdException w:name="Subtle Emphasis" w:semiHidden="0" w:uiPriority="19" w:unhideWhenUsed="0" w:qFormat="1"/>
-    <w:lsdException w:name="Intense Emphasis" w:semiHidden="0" w:uiPriority="21" w:unhideWhenUsed="0" w:qFormat="1"/>
-    <w:lsdException w:name="Subtle Reference" w:semiHidden="0" w:uiPriority="31" w:unhideWhenUsed="0" w:qFormat="1"/>
-    <w:lsdException w:name="Intense Reference" w:semiHidden="0" w:uiPriority="32" w:unhideWhenUsed="0" w:qFormat="1"/>
-    <w:lsdException w:name="Book Title" w:semiHidden="0" w:uiPriority="33" w:unhideWhenUsed="0" w:qFormat="1"/>
-    <w:lsdException w:name="Bibliography" w:uiPriority="37"/>
-    <w:lsdException w:name="TOC Heading" w:uiPriority="39" w:qFormat="1"/>
+  <w:latentStyles w:defLockedState="0" w:defUIPriority="99" w:defSemiHidden="0" w:defUnhideWhenUsed="0" w:defQFormat="0" w:count="374">
+    <w:lsdException w:name="Normal" w:uiPriority="0" w:qFormat="1"/>
+    <w:lsdException w:name="heading 1" w:uiPriority="9" w:qFormat="1"/>
+    <w:lsdException w:name="heading 2" w:semiHidden="1" w:uiPriority="9" w:unhideWhenUsed="1" w:qFormat="1"/>
+    <w:lsdException w:name="heading 3" w:semiHidden="1" w:uiPriority="9" w:unhideWhenUsed="1" w:qFormat="1"/>
+    <w:lsdException w:name="heading 4" w:semiHidden="1" w:uiPriority="9" w:unhideWhenUsed="1" w:qFormat="1"/>
+    <w:lsdException w:name="heading 5" w:semiHidden="1" w:uiPriority="9" w:unhideWhenUsed="1" w:qFormat="1"/>
+    <w:lsdException w:name="heading 6" w:semiHidden="1" w:uiPriority="9" w:unhideWhenUsed="1" w:qFormat="1"/>
+    <w:lsdException w:name="heading 7" w:semiHidden="1" w:uiPriority="9" w:unhideWhenUsed="1" w:qFormat="1"/>
+    <w:lsdException w:name="heading 8" w:semiHidden="1" w:uiPriority="9" w:unhideWhenUsed="1" w:qFormat="1"/>
+    <w:lsdException w:name="heading 9" w:semiHidden="1" w:uiPriority="9" w:unhideWhenUsed="1" w:qFormat="1"/>
+    <w:lsdException w:name="index 1" w:semiHidden="1" w:unhideWhenUsed="1"/>
+    <w:lsdException w:name="index 2" w:semiHidden="1" w:unhideWhenUsed="1"/>
+    <w:lsdException w:name="index 3" w:semiHidden="1" w:unhideWhenUsed="1"/>
+    <w:lsdException w:name="index 4" w:semiHidden="1" w:unhideWhenUsed="1"/>
+    <w:lsdException w:name="index 5" w:semiHidden="1" w:unhideWhenUsed="1"/>
+    <w:lsdException w:name="index 6" w:semiHidden="1" w:unhideWhenUsed="1"/>
+    <w:lsdException w:name="index 7" w:semiHidden="1" w:unhideWhenUsed="1"/>
+    <w:lsdException w:name="index 8" w:semiHidden="1" w:unhideWhenUsed="1"/>
+    <w:lsdException w:name="index 9" w:semiHidden="1" w:unhideWhenUsed="1"/>
+    <w:lsdException w:name="toc 1" w:semiHidden="1" w:uiPriority="39" w:unhideWhenUsed="1"/>
+    <w:lsdException w:name="toc 2" w:semiHidden="1" w:uiPriority="39" w:unhideWhenUsed="1"/>
+    <w:lsdException w:name="toc 3" w:semiHidden="1" w:uiPriority="39" w:unhideWhenUsed="1"/>
+    <w:lsdException w:name="toc 4" w:semiHidden="1" w:uiPriority="39" w:unhideWhenUsed="1"/>
+    <w:lsdException w:name="toc 5" w:semiHidden="1" w:uiPriority="39" w:unhideWhenUsed="1"/>
+    <w:lsdException w:name="toc 6" w:semiHidden="1" w:uiPriority="39" w:unhideWhenUsed="1"/>
+    <w:lsdException w:name="toc 7" w:semiHidden="1" w:uiPriority="39" w:unhideWhenUsed="1"/>
+    <w:lsdException w:name="toc 8" w:semiHidden="1" w:uiPriority="39" w:unhideWhenUsed="1"/>
+    <w:lsdException w:name="toc 9" w:semiHidden="1" w:uiPriority="39" w:unhideWhenUsed="1"/>
+    <w:lsdException w:name="Normal Indent" w:semiHidden="1" w:unhideWhenUsed="1"/>
+    <w:lsdException w:name="footnote text" w:semiHidden="1" w:unhideWhenUsed="1"/>
+    <w:lsdException w:name="annotation text" w:semiHidden="1" w:uiPriority="0" w:unhideWhenUsed="1"/>
+    <w:lsdException w:name="header" w:semiHidden="1" w:unhideWhenUsed="1"/>
+    <w:lsdException w:name="footer" w:semiHidden="1" w:unhideWhenUsed="1"/>
+    <w:lsdException w:name="index heading" w:semiHidden="1" w:unhideWhenUsed="1"/>
+    <w:lsdException w:name="caption" w:semiHidden="1" w:uiPriority="35" w:unhideWhenUsed="1" w:qFormat="1"/>
+    <w:lsdException w:name="table of figures" w:semiHidden="1" w:unhideWhenUsed="1"/>
+    <w:lsdException w:name="envelope address" w:semiHidden="1" w:unhideWhenUsed="1"/>
+    <w:lsdException w:name="envelope return" w:semiHidden="1" w:unhideWhenUsed="1"/>
+    <w:lsdException w:name="footnote reference" w:semiHidden="1" w:unhideWhenUsed="1"/>
+    <w:lsdException w:name="annotation reference" w:semiHidden="1" w:uiPriority="0" w:unhideWhenUsed="1"/>
+    <w:lsdException w:name="line number" w:semiHidden="1" w:unhideWhenUsed="1"/>
+    <w:lsdException w:name="page number" w:semiHidden="1" w:unhideWhenUsed="1"/>
+    <w:lsdException w:name="endnote reference" w:semiHidden="1" w:unhideWhenUsed="1"/>
+    <w:lsdException w:name="endnote text" w:semiHidden="1" w:unhideWhenUsed="1"/>
+    <w:lsdException w:name="table of authorities" w:semiHidden="1" w:unhideWhenUsed="1"/>
+    <w:lsdException w:name="macro" w:semiHidden="1" w:unhideWhenUsed="1"/>
+    <w:lsdException w:name="toa heading" w:semiHidden="1" w:unhideWhenUsed="1"/>
+    <w:lsdException w:name="List" w:semiHidden="1" w:unhideWhenUsed="1"/>
+    <w:lsdException w:name="List Bullet" w:semiHidden="1" w:unhideWhenUsed="1"/>
+    <w:lsdException w:name="List Number" w:semiHidden="1" w:unhideWhenUsed="1"/>
+    <w:lsdException w:name="List 2" w:semiHidden="1" w:unhideWhenUsed="1"/>
+    <w:lsdException w:name="List 3" w:semiHidden="1" w:unhideWhenUsed="1"/>
+    <w:lsdException w:name="List 4" w:semiHidden="1" w:unhideWhenUsed="1"/>
+    <w:lsdException w:name="List 5" w:semiHidden="1" w:unhideWhenUsed="1"/>
+    <w:lsdException w:name="List Bullet 2" w:semiHidden="1" w:unhideWhenUsed="1"/>
+    <w:lsdException w:name="List Bullet 3" w:semiHidden="1" w:unhideWhenUsed="1"/>
+    <w:lsdException w:name="List Bullet 4" w:semiHidden="1" w:unhideWhenUsed="1"/>
+    <w:lsdException w:name="List Bullet 5" w:semiHidden="1" w:unhideWhenUsed="1"/>
+    <w:lsdException w:name="List Number 2" w:semiHidden="1" w:unhideWhenUsed="1"/>
+    <w:lsdException w:name="List Number 3" w:semiHidden="1" w:unhideWhenUsed="1"/>
+    <w:lsdException w:name="List Number 4" w:semiHidden="1" w:unhideWhenUsed="1"/>
+    <w:lsdException w:name="List Number 5" w:semiHidden="1" w:unhideWhenUsed="1"/>
+    <w:lsdException w:name="Title" w:uiPriority="10" w:qFormat="1"/>
+    <w:lsdException w:name="Closing" w:semiHidden="1" w:unhideWhenUsed="1"/>
+    <w:lsdException w:name="Signature" w:semiHidden="1" w:unhideWhenUsed="1"/>
+    <w:lsdException w:name="Default Paragraph Font" w:semiHidden="1" w:uiPriority="1" w:unhideWhenUsed="1"/>
+    <w:lsdException w:name="Body Text" w:semiHidden="1" w:unhideWhenUsed="1"/>
+    <w:lsdException w:name="Body Text Indent" w:semiHidden="1" w:unhideWhenUsed="1"/>
+    <w:lsdException w:name="List Continue" w:semiHidden="1" w:unhideWhenUsed="1"/>
+    <w:lsdException w:name="List Continue 2" w:semiHidden="1" w:unhideWhenUsed="1"/>
+    <w:lsdException w:name="List Continue 3" w:semiHidden="1" w:unhideWhenUsed="1"/>
+    <w:lsdException w:name="List Continue 4" w:semiHidden="1" w:unhideWhenUsed="1"/>
+    <w:lsdException w:name="List Continue 5" w:semiHidden="1" w:unhideWhenUsed="1"/>
+    <w:lsdException w:name="Message Header" w:semiHidden="1" w:unhideWhenUsed="1"/>
+    <w:lsdException w:name="Subtitle" w:uiPriority="11" w:qFormat="1"/>
+    <w:lsdException w:name="Salutation" w:semiHidden="1" w:unhideWhenUsed="1"/>
+    <w:lsdException w:name="Date" w:semiHidden="1" w:unhideWhenUsed="1"/>
+    <w:lsdException w:name="Body Text First Indent" w:semiHidden="1" w:unhideWhenUsed="1"/>
+    <w:lsdException w:name="Body Text First Indent 2" w:semiHidden="1" w:unhideWhenUsed="1"/>
+    <w:lsdException w:name="Note Heading" w:semiHidden="1" w:unhideWhenUsed="1"/>
+    <w:lsdException w:name="Body Text 2" w:semiHidden="1" w:unhideWhenUsed="1"/>
+    <w:lsdException w:name="Body Text 3" w:semiHidden="1" w:unhideWhenUsed="1"/>
+    <w:lsdException w:name="Body Text Indent 2" w:semiHidden="1" w:unhideWhenUsed="1"/>
+    <w:lsdException w:name="Body Text Indent 3" w:semiHidden="1" w:unhideWhenUsed="1"/>
+    <w:lsdException w:name="Block Text" w:semiHidden="1" w:unhideWhenUsed="1"/>
+    <w:lsdException w:name="Hyperlink" w:semiHidden="1" w:unhideWhenUsed="1"/>
+    <w:lsdException w:name="FollowedHyperlink" w:semiHidden="1" w:unhideWhenUsed="1"/>
+    <w:lsdException w:name="Strong" w:uiPriority="22" w:qFormat="1"/>
+    <w:lsdException w:name="Emphasis" w:uiPriority="20" w:qFormat="1"/>
+    <w:lsdException w:name="Document Map" w:semiHidden="1" w:unhideWhenUsed="1"/>
+    <w:lsdException w:name="Plain Text" w:semiHidden="1" w:unhideWhenUsed="1"/>
+    <w:lsdException w:name="E-mail Signature" w:semiHidden="1" w:unhideWhenUsed="1"/>
+    <w:lsdException w:name="HTML Top of Form" w:semiHidden="1" w:unhideWhenUsed="1"/>
+    <w:lsdException w:name="HTML Bottom of Form" w:semiHidden="1" w:unhideWhenUsed="1"/>
+    <w:lsdException w:name="Normal (Web)" w:semiHidden="1" w:unhideWhenUsed="1"/>
+    <w:lsdException w:name="HTML Acronym" w:semiHidden="1" w:unhideWhenUsed="1"/>
+    <w:lsdException w:name="HTML Address" w:semiHidden="1" w:unhideWhenUsed="1"/>
+    <w:lsdException w:name="HTML Cite" w:semiHidden="1" w:unhideWhenUsed="1"/>
+    <w:lsdException w:name="HTML Code" w:semiHidden="1" w:unhideWhenUsed="1"/>
+    <w:lsdException w:name="HTML Definition" w:semiHidden="1" w:unhideWhenUsed="1"/>
+    <w:lsdException w:name="HTML Keyboard" w:semiHidden="1" w:unhideWhenUsed="1"/>
+    <w:lsdException w:name="HTML Preformatted" w:semiHidden="1" w:unhideWhenUsed="1"/>
+    <w:lsdException w:name="HTML Sample" w:semiHidden="1" w:unhideWhenUsed="1"/>
+    <w:lsdException w:name="HTML Typewriter" w:semiHidden="1" w:unhideWhenUsed="1"/>
+    <w:lsdException w:name="HTML Variable" w:semiHidden="1" w:unhideWhenUsed="1"/>
+    <w:lsdException w:name="Normal Table" w:semiHidden="1" w:unhideWhenUsed="1"/>
+    <w:lsdException w:name="annotation subject" w:semiHidden="1" w:unhideWhenUsed="1"/>
+    <w:lsdException w:name="No List" w:semiHidden="1" w:unhideWhenUsed="1"/>
+    <w:lsdException w:name="Outline List 1" w:semiHidden="1" w:unhideWhenUsed="1"/>
+    <w:lsdException w:name="Outline List 2" w:semiHidden="1" w:unhideWhenUsed="1"/>
+    <w:lsdException w:name="Outline List 3" w:semiHidden="1" w:unhideWhenUsed="1"/>
+    <w:lsdException w:name="Table Simple 1" w:semiHidden="1" w:unhideWhenUsed="1"/>
+    <w:lsdException w:name="Table Simple 2" w:semiHidden="1" w:unhideWhenUsed="1"/>
+    <w:lsdException w:name="Table Simple 3" w:semiHidden="1" w:unhideWhenUsed="1"/>
+    <w:lsdException w:name="Table Classic 1" w:semiHidden="1" w:unhideWhenUsed="1"/>
+    <w:lsdException w:name="Table Classic 2" w:semiHidden="1" w:unhideWhenUsed="1"/>
+    <w:lsdException w:name="Table Classic 3" w:semiHidden="1" w:unhideWhenUsed="1"/>
+    <w:lsdException w:name="Table Classic 4" w:semiHidden="1" w:unhideWhenUsed="1"/>
+    <w:lsdException w:name="Table Colorful 1" w:semiHidden="1" w:unhideWhenUsed="1"/>
+    <w:lsdException w:name="Table Colorful 2" w:semiHidden="1" w:unhideWhenUsed="1"/>
+    <w:lsdException w:name="Table Colorful 3" w:semiHidden="1" w:unhideWhenUsed="1"/>
+    <w:lsdException w:name="Table Columns 1" w:semiHidden="1" w:unhideWhenUsed="1"/>
+    <w:lsdException w:name="Table Columns 2" w:semiHidden="1" w:unhideWhenUsed="1"/>
+    <w:lsdException w:name="Table Columns 3" w:semiHidden="1" w:unhideWhenUsed="1"/>
+    <w:lsdException w:name="Table Columns 4" w:semiHidden="1" w:unhideWhenUsed="1"/>
+    <w:lsdException w:name="Table Columns 5" w:semiHidden="1" w:unhideWhenUsed="1"/>
+    <w:lsdException w:name="Table Grid 1" w:semiHidden="1" w:unhideWhenUsed="1"/>
+    <w:lsdException w:name="Table Grid 2" w:semiHidden="1" w:unhideWhenUsed="1"/>
+    <w:lsdException w:name="Table Grid 3" w:semiHidden="1" w:unhideWhenUsed="1"/>
+    <w:lsdException w:name="Table Grid 4" w:semiHidden="1" w:unhideWhenUsed="1"/>
+    <w:lsdException w:name="Table Grid 5" w:semiHidden="1" w:unhideWhenUsed="1"/>
+    <w:lsdException w:name="Table Grid 6" w:semiHidden="1" w:unhideWhenUsed="1"/>
+    <w:lsdException w:name="Table Grid 7" w:semiHidden="1" w:unhideWhenUsed="1"/>
+    <w:lsdException w:name="Table Grid 8" w:semiHidden="1" w:unhideWhenUsed="1"/>
+    <w:lsdException w:name="Table List 1" w:semiHidden="1" w:unhideWhenUsed="1"/>
+    <w:lsdException w:name="Table List 2" w:semiHidden="1" w:unhideWhenUsed="1"/>
+    <w:lsdException w:name="Table List 3" w:semiHidden="1" w:unhideWhenUsed="1"/>
+    <w:lsdException w:name="Table List 4" w:semiHidden="1" w:unhideWhenUsed="1"/>
+    <w:lsdException w:name="Table List 5" w:semiHidden="1" w:unhideWhenUsed="1"/>
+    <w:lsdException w:name="Table List 6" w:semiHidden="1" w:unhideWhenUsed="1"/>
+    <w:lsdException w:name="Table List 7" w:semiHidden="1" w:unhideWhenUsed="1"/>
+    <w:lsdException w:name="Table List 8" w:semiHidden="1" w:unhideWhenUsed="1"/>
+    <w:lsdException w:name="Table 3D effects 1" w:semiHidden="1" w:unhideWhenUsed="1"/>
+    <w:lsdException w:name="Table 3D effects 2" w:semiHidden="1" w:unhideWhenUsed="1"/>
+    <w:lsdException w:name="Table 3D effects 3" w:semiHidden="1" w:unhideWhenUsed="1"/>
+    <w:lsdException w:name="Table Contemporary" w:semiHidden="1" w:unhideWhenUsed="1"/>
+    <w:lsdException w:name="Table Elegant" w:semiHidden="1" w:unhideWhenUsed="1"/>
+    <w:lsdException w:name="Table Professional" w:semiHidden="1" w:unhideWhenUsed="1"/>
+    <w:lsdException w:name="Table Subtle 1" w:semiHidden="1" w:unhideWhenUsed="1"/>
+    <w:lsdException w:name="Table Subtle 2" w:semiHidden="1" w:unhideWhenUsed="1"/>
+    <w:lsdException w:name="Table Web 1" w:semiHidden="1" w:unhideWhenUsed="1"/>
+    <w:lsdException w:name="Table Web 2" w:semiHidden="1" w:unhideWhenUsed="1"/>
+    <w:lsdException w:name="Table Web 3" w:semiHidden="1" w:unhideWhenUsed="1"/>
+    <w:lsdException w:name="Balloon Text" w:semiHidden="1" w:unhideWhenUsed="1"/>
+    <w:lsdException w:name="Table Grid" w:semiHidden="1" w:uiPriority="0" w:unhideWhenUsed="1"/>
+    <w:lsdException w:name="Table Theme" w:semiHidden="1" w:unhideWhenUsed="1"/>
+    <w:lsdException w:name="Placeholder Text" w:semiHidden="1"/>
+    <w:lsdException w:name="No Spacing" w:uiPriority="1" w:qFormat="1"/>
+    <w:lsdException w:name="Light Shading" w:uiPriority="60"/>
+    <w:lsdException w:name="Light List" w:uiPriority="61"/>
+    <w:lsdException w:name="Light Grid" w:uiPriority="62"/>
+    <w:lsdException w:name="Medium Shading 1" w:uiPriority="63"/>
+    <w:lsdException w:name="Medium Shading 2" w:uiPriority="64"/>
+    <w:lsdException w:name="Medium List 1" w:uiPriority="65"/>
+    <w:lsdException w:name="Medium List 2" w:uiPriority="66"/>
+    <w:lsdException w:name="Medium Grid 1" w:uiPriority="67"/>
+    <w:lsdException w:name="Medium Grid 2" w:uiPriority="68"/>
+    <w:lsdException w:name="Medium Grid 3" w:uiPriority="69"/>
+    <w:lsdException w:name="Dark List" w:uiPriority="70"/>
+    <w:lsdException w:name="Colorful Shading" w:uiPriority="71"/>
+    <w:lsdException w:name="Colorful List" w:uiPriority="72"/>
+    <w:lsdException w:name="Colorful Grid" w:uiPriority="73"/>
+    <w:lsdException w:name="Light Shading Accent 1" w:uiPriority="60"/>
+    <w:lsdException w:name="Light List Accent 1" w:uiPriority="61"/>
+    <w:lsdException w:name="Light Grid Accent 1" w:uiPriority="62"/>
+    <w:lsdException w:name="Medium Shading 1 Accent 1" w:uiPriority="63"/>
+    <w:lsdException w:name="Medium Shading 2 Accent 1" w:uiPriority="64"/>
+    <w:lsdException w:name="Medium List 1 Accent 1" w:uiPriority="65"/>
+    <w:lsdException w:name="Revision" w:semiHidden="1"/>
+    <w:lsdException w:name="List Paragraph" w:uiPriority="34" w:qFormat="1"/>
+    <w:lsdException w:name="Quote" w:uiPriority="29" w:qFormat="1"/>
+    <w:lsdException w:name="Intense Quote" w:uiPriority="30" w:qFormat="1"/>
+    <w:lsdException w:name="Medium List 2 Accent 1" w:uiPriority="66"/>
+    <w:lsdException w:name="Medium Grid 1 Accent 1" w:uiPriority="67"/>
+    <w:lsdException w:name="Medium Grid 2 Accent 1" w:uiPriority="68"/>
+    <w:lsdException w:name="Medium Grid 3 Accent 1" w:uiPriority="69"/>
+    <w:lsdException w:name="Dark List Accent 1" w:uiPriority="70"/>
+    <w:lsdException w:name="Colorful Shading Accent 1" w:uiPriority="71"/>
+    <w:lsdException w:name="Colorful List Accent 1" w:uiPriority="72"/>
+    <w:lsdException w:name="Colorful Grid Accent 1" w:uiPriority="73"/>
+    <w:lsdException w:name="Light Shading Accent 2" w:uiPriority="60"/>
+    <w:lsdException w:name="Light List Accent 2" w:uiPriority="61"/>
+    <w:lsdException w:name="Light Grid Accent 2" w:uiPriority="62"/>
+    <w:lsdException w:name="Medium Shading 1 Accent 2" w:uiPriority="63"/>
+    <w:lsdException w:name="Medium Shading 2 Accent 2" w:uiPriority="64"/>
+    <w:lsdException w:name="Medium List 1 Accent 2" w:uiPriority="65"/>
+    <w:lsdException w:name="Medium List 2 Accent 2" w:uiPriority="66"/>
+    <w:lsdException w:name="Medium Grid 1 Accent 2" w:uiPriority="67"/>
+    <w:lsdException w:name="Medium Grid 2 Accent 2" w:uiPriority="68"/>
+    <w:lsdException w:name="Medium Grid 3 Accent 2" w:uiPriority="69"/>
+    <w:lsdException w:name="Dark List Accent 2" w:uiPriority="70"/>
+    <w:lsdException w:name="Colorful Shading Accent 2" w:uiPriority="71"/>
+    <w:lsdException w:name="Colorful List Accent 2" w:uiPriority="72"/>
+    <w:lsdException w:name="Colorful Grid Accent 2" w:uiPriority="73"/>
+    <w:lsdException w:name="Light Shading Accent 3" w:uiPriority="60"/>
+    <w:lsdException w:name="Light List Accent 3" w:uiPriority="61"/>
+    <w:lsdException w:name="Light Grid Accent 3" w:uiPriority="62"/>
+    <w:lsdException w:name="Medium Shading 1 Accent 3" w:uiPriority="63"/>
+    <w:lsdException w:name="Medium Shading 2 Accent 3" w:uiPriority="64"/>
+    <w:lsdException w:name="Medium List 1 Accent 3" w:uiPriority="65"/>
+    <w:lsdException w:name="Medium List 2 Accent 3" w:uiPriority="66"/>
+    <w:lsdException w:name="Medium Grid 1 Accent 3" w:uiPriority="67"/>
+    <w:lsdException w:name="Medium Grid 2 Accent 3" w:uiPriority="68"/>
+    <w:lsdException w:name="Medium Grid 3 Accent 3" w:uiPriority="69"/>
+    <w:lsdException w:name="Dark List Accent 3" w:uiPriority="70"/>
+    <w:lsdException w:name="Colorful Shading Accent 3" w:uiPriority="71"/>
+    <w:lsdException w:name="Colorful List Accent 3" w:uiPriority="72"/>
+    <w:lsdException w:name="Colorful Grid Accent 3" w:uiPriority="73"/>
+    <w:lsdException w:name="Light Shading Accent 4" w:uiPriority="60"/>
+    <w:lsdException w:name="Light List Accent 4" w:uiPriority="61"/>
+    <w:lsdException w:name="Light Grid Accent 4" w:uiPriority="62"/>
+    <w:lsdException w:name="Medium Shading 1 Accent 4" w:uiPriority="63"/>
+    <w:lsdException w:name="Medium Shading 2 Accent 4" w:uiPriority="64"/>
+    <w:lsdException w:name="Medium List 1 Accent 4" w:uiPriority="65"/>
+    <w:lsdException w:name="Medium List 2 Accent 4" w:uiPriority="66"/>
+    <w:lsdException w:name="Medium Grid 1 Accent 4" w:uiPriority="67"/>
+    <w:lsdException w:name="Medium Grid 2 Accent 4" w:uiPriority="68"/>
+    <w:lsdException w:name="Medium Grid 3 Accent 4" w:uiPriority="69"/>
+    <w:lsdException w:name="Dark List Accent 4" w:uiPriority="70"/>
+    <w:lsdException w:name="Colorful Shading Accent 4" w:uiPriority="71"/>
+    <w:lsdException w:name="Colorful List Accent 4" w:uiPriority="72"/>
+    <w:lsdException w:name="Colorful Grid Accent 4" w:uiPriority="73"/>
+    <w:lsdException w:name="Light Shading Accent 5" w:uiPriority="60"/>
+    <w:lsdException w:name="Light List Accent 5" w:uiPriority="61"/>
+    <w:lsdException w:name="Light Grid Accent 5" w:uiPriority="62"/>
+    <w:lsdException w:name="Medium Shading 1 Accent 5" w:uiPriority="63"/>
+    <w:lsdException w:name="Medium Shading 2 Accent 5" w:uiPriority="64"/>
+    <w:lsdException w:name="Medium List 1 Accent 5" w:uiPriority="65"/>
+    <w:lsdException w:name="Medium List 2 Accent 5" w:uiPriority="66"/>
+    <w:lsdException w:name="Medium Grid 1 Accent 5" w:uiPriority="67"/>
+    <w:lsdException w:name="Medium Grid 2 Accent 5" w:uiPriority="68"/>
+    <w:lsdException w:name="Medium Grid 3 Accent 5" w:uiPriority="69"/>
+    <w:lsdException w:name="Dark List Accent 5" w:uiPriority="70"/>
+    <w:lsdException w:name="Colorful Shading Accent 5" w:uiPriority="71"/>
+    <w:lsdException w:name="Colorful List Accent 5" w:uiPriority="72"/>
+    <w:lsdException w:name="Colorful Grid Accent 5" w:uiPriority="73"/>
+    <w:lsdException w:name="Light Shading Accent 6" w:uiPriority="60"/>
+    <w:lsdException w:name="Light List Accent 6" w:uiPriority="61"/>
+    <w:lsdException w:name="Light Grid Accent 6" w:uiPriority="62"/>
+    <w:lsdException w:name="Medium Shading 1 Accent 6" w:uiPriority="63"/>
+    <w:lsdException w:name="Medium Shading 2 Accent 6" w:uiPriority="64"/>
+    <w:lsdException w:name="Medium List 1 Accent 6" w:uiPriority="65"/>
+    <w:lsdException w:name="Medium List 2 Accent 6" w:uiPriority="66"/>
+    <w:lsdException w:name="Medium Grid 1 Accent 6" w:uiPriority="67"/>
+    <w:lsdException w:name="Medium Grid 2 Accent 6" w:uiPriority="68"/>
+    <w:lsdException w:name="Medium Grid 3 Accent 6" w:uiPriority="69"/>
+    <w:lsdException w:name="Dark List Accent 6" w:uiPriority="70"/>
+    <w:lsdException w:name="Colorful Shading Accent 6" w:uiPriority="71"/>
+    <w:lsdException w:name="Colorful List Accent 6" w:uiPriority="72"/>
+    <w:lsdException w:name="Colorful Grid Accent 6" w:uiPriority="73"/>
+    <w:lsdException w:name="Subtle Emphasis" w:uiPriority="19" w:qFormat="1"/>
+    <w:lsdException w:name="Intense Emphasis" w:uiPriority="21" w:qFormat="1"/>
+    <w:lsdException w:name="Subtle Reference" w:uiPriority="31" w:qFormat="1"/>
+    <w:lsdException w:name="Intense Reference" w:uiPriority="32" w:qFormat="1"/>
+    <w:lsdException w:name="Book Title" w:uiPriority="33" w:qFormat="1"/>
+    <w:lsdException w:name="Bibliography" w:semiHidden="1" w:uiPriority="37" w:unhideWhenUsed="1"/>
+    <w:lsdException w:name="TOC Heading" w:semiHidden="1" w:uiPriority="39" w:unhideWhenUsed="1" w:qFormat="1"/>
+    <w:lsdException w:name="Plain Table 1" w:uiPriority="41"/>
+    <w:lsdException w:name="Plain Table 2" w:uiPriority="42"/>
+    <w:lsdException w:name="Plain Table 3" w:uiPriority="43"/>
+    <w:lsdException w:name="Plain Table 4" w:uiPriority="44"/>
+    <w:lsdException w:name="Plain Table 5" w:uiPriority="45"/>
+    <w:lsdException w:name="Grid Table Light" w:uiPriority="40"/>
+    <w:lsdException w:name="Grid Table 1 Light" w:uiPriority="46"/>
+    <w:lsdException w:name="Grid Table 2" w:uiPriority="47"/>
+    <w:lsdException w:name="Grid Table 3" w:uiPriority="48"/>
+    <w:lsdException w:name="Grid Table 4" w:uiPriority="49"/>
+    <w:lsdException w:name="Grid Table 5 Dark" w:uiPriority="50"/>
+    <w:lsdException w:name="Grid Table 6 Colorful" w:uiPriority="51"/>
+    <w:lsdException w:name="Grid Table 7 Colorful" w:uiPriority="52"/>
+    <w:lsdException w:name="Grid Table 1 Light Accent 1" w:uiPriority="46"/>
+    <w:lsdException w:name="Grid Table 2 Accent 1" w:uiPriority="47"/>
+    <w:lsdException w:name="Grid Table 3 Accent 1" w:uiPriority="48"/>
+    <w:lsdException w:name="Grid Table 4 Accent 1" w:uiPriority="49"/>
+    <w:lsdException w:name="Grid Table 5 Dark Accent 1" w:uiPriority="50"/>
+    <w:lsdException w:name="Grid Table 6 Colorful Accent 1" w:uiPriority="51"/>
+    <w:lsdException w:name="Grid Table 7 Colorful Accent 1" w:uiPriority="52"/>
+    <w:lsdException w:name="Grid Table 1 Light Accent 2" w:uiPriority="46"/>
+    <w:lsdException w:name="Grid Table 2 Accent 2" w:uiPriority="47"/>
+    <w:lsdException w:name="Grid Table 3 Accent 2" w:uiPriority="48"/>
+    <w:lsdException w:name="Grid Table 4 Accent 2" w:uiPriority="49"/>
+    <w:lsdException w:name="Grid Table 5 Dark Accent 2" w:uiPriority="50"/>
+    <w:lsdException w:name="Grid Table 6 Colorful Accent 2" w:uiPriority="51"/>
+    <w:lsdException w:name="Grid Table 7 Colorful Accent 2" w:uiPriority="52"/>
+    <w:lsdException w:name="Grid Table 1 Light Accent 3" w:uiPriority="46"/>
+    <w:lsdException w:name="Grid Table 2 Accent 3" w:uiPriority="47"/>
+    <w:lsdException w:name="Grid Table 3 Accent 3" w:uiPriority="48"/>
+    <w:lsdException w:name="Grid Table 4 Accent 3" w:uiPriority="49"/>
+    <w:lsdException w:name="Grid Table 5 Dark Accent 3" w:uiPriority="50"/>
+    <w:lsdException w:name="Grid Table 6 Colorful Accent 3" w:uiPriority="51"/>
+    <w:lsdException w:name="Grid Table 7 Colorful Accent 3" w:uiPriority="52"/>
+    <w:lsdException w:name="Grid Table 1 Light Accent 4" w:uiPriority="46"/>
+    <w:lsdException w:name="Grid Table 2 Accent 4" w:uiPriority="47"/>
+    <w:lsdException w:name="Grid Table 3 Accent 4" w:uiPriority="48"/>
+    <w:lsdException w:name="Grid Table 4 Accent 4" w:uiPriority="49"/>
+    <w:lsdException w:name="Grid Table 5 Dark Accent 4" w:uiPriority="50"/>
+    <w:lsdException w:name="Grid Table 6 Colorful Accent 4" w:uiPriority="51"/>
+    <w:lsdException w:name="Grid Table 7 Colorful Accent 4" w:uiPriority="52"/>
+    <w:lsdException w:name="Grid Table 1 Light Accent 5" w:uiPriority="46"/>
+    <w:lsdException w:name="Grid Table 2 Accent 5" w:uiPriority="47"/>
+    <w:lsdException w:name="Grid Table 3 Accent 5" w:uiPriority="48"/>
+    <w:lsdException w:name="Grid Table 4 Accent 5" w:uiPriority="49"/>
+    <w:lsdException w:name="Grid Table 5 Dark Accent 5" w:uiPriority="50"/>
+    <w:lsdException w:name="Grid Table 6 Colorful Accent 5" w:uiPriority="51"/>
+    <w:lsdException w:name="Grid Table 7 Colorful Accent 5" w:uiPriority="52"/>
+    <w:lsdException w:name="Grid Table 1 Light Accent 6" w:uiPriority="46"/>
+    <w:lsdException w:name="Grid Table 2 Accent 6" w:uiPriority="47"/>
+    <w:lsdException w:name="Grid Table 3 Accent 6" w:uiPriority="48"/>
+    <w:lsdException w:name="Grid Table 4 Accent 6" w:uiPriority="49"/>
+    <w:lsdException w:name="Grid Table 5 Dark Accent 6" w:uiPriority="50"/>
+    <w:lsdException w:name="Grid Table 6 Colorful Accent 6" w:uiPriority="51"/>
+    <w:lsdException w:name="Grid Table 7 Colorful Accent 6" w:uiPriority="52"/>
+    <w:lsdException w:name="List Table 1 Light" w:uiPriority="46"/>
+    <w:lsdException w:name="List Table 2" w:uiPriority="47"/>
+    <w:lsdException w:name="List Table 3" w:uiPriority="48"/>
+    <w:lsdException w:name="List Table 4" w:uiPriority="49"/>
+    <w:lsdException w:name="List Table 5 Dark" w:uiPriority="50"/>
+    <w:lsdException w:name="List Table 6 Colorful" w:uiPriority="51"/>
+    <w:lsdException w:name="List Table 7 Colorful" w:uiPriority="52"/>
+    <w:lsdException w:name="List Table 1 Light Accent 1" w:uiPriority="46"/>
+    <w:lsdException w:name="List Table 2 Accent 1" w:uiPriority="47"/>
+    <w:lsdException w:name="List Table 3 Accent 1" w:uiPriority="48"/>
+    <w:lsdException w:name="List Table 4 Accent 1" w:uiPriority="49"/>
+    <w:lsdException w:name="List Table 5 Dark Accent 1" w:uiPriority="50"/>
+    <w:lsdException w:name="List Table 6 Colorful Accent 1" w:uiPriority="51"/>
+    <w:lsdException w:name="List Table 7 Colorful Accent 1" w:uiPriority="52"/>
+    <w:lsdException w:name="List Table 1 Light Accent 2" w:uiPriority="46"/>
+    <w:lsdException w:name="List Table 2 Accent 2" w:uiPriority="47"/>
+    <w:lsdException w:name="List Table 3 Accent 2" w:uiPriority="48"/>
+    <w:lsdException w:name="List Table 4 Accent 2" w:uiPriority="49"/>
+    <w:lsdException w:name="List Table 5 Dark Accent 2" w:uiPriority="50"/>
+    <w:lsdException w:name="List Table 6 Colorful Accent 2" w:uiPriority="51"/>
+    <w:lsdException w:name="List Table 7 Colorful Accent 2" w:uiPriority="52"/>
+    <w:lsdException w:name="List Table 1 Light Accent 3" w:uiPriority="46"/>
+    <w:lsdException w:name="List Table 2 Accent 3" w:uiPriority="47"/>
+    <w:lsdException w:name="List Table 3 Accent 3" w:uiPriority="48"/>
+    <w:lsdException w:name="List Table 4 Accent 3" w:uiPriority="49"/>
+    <w:lsdException w:name="List Table 5 Dark Accent 3" w:uiPriority="50"/>
+    <w:lsdException w:name="List Table 6 Colorful Accent 3" w:uiPriority="51"/>
+    <w:lsdException w:name="List Table 7 Colorful Accent 3" w:uiPriority="52"/>
+    <w:lsdException w:name="List Table 1 Light Accent 4" w:uiPriority="46"/>
+    <w:lsdException w:name="List Table 2 Accent 4" w:uiPriority="47"/>
+    <w:lsdException w:name="List Table 3 Accent 4" w:uiPriority="48"/>
+    <w:lsdException w:name="List Table 4 Accent 4" w:uiPriority="49"/>
+    <w:lsdException w:name="List Table 5 Dark Accent 4" w:uiPriority="50"/>
+    <w:lsdException w:name="List Table 6 Colorful Accent 4" w:uiPriority="51"/>
+    <w:lsdException w:name="List Table 7 Colorful Accent 4" w:uiPriority="52"/>
+    <w:lsdException w:name="List Table 1 Light Accent 5" w:uiPriority="46"/>
+    <w:lsdException w:name="List Table 2 Accent 5" w:uiPriority="47"/>
+    <w:lsdException w:name="List Table 3 Accent 5" w:uiPriority="48"/>
+    <w:lsdException w:name="List Table 4 Accent 5" w:uiPriority="49"/>
+    <w:lsdException w:name="List Table 5 Dark Accent 5" w:uiPriority="50"/>
+    <w:lsdException w:name="List Table 6 Colorful Accent 5" w:uiPriority="51"/>
+    <w:lsdException w:name="List Table 7 Colorful Accent 5" w:uiPriority="52"/>
+    <w:lsdException w:name="List Table 1 Light Accent 6" w:uiPriority="46"/>
+    <w:lsdException w:name="List Table 2 Accent 6" w:uiPriority="47"/>
+    <w:lsdException w:name="List Table 3 Accent 6" w:uiPriority="48"/>
+    <w:lsdException w:name="List Table 4 Accent 6" w:uiPriority="49"/>
+    <w:lsdException w:name="List Table 5 Dark Accent 6" w:uiPriority="50"/>
+    <w:lsdException w:name="List Table 6 Colorful Accent 6" w:uiPriority="51"/>
+    <w:lsdException w:name="List Table 7 Colorful Accent 6" w:uiPriority="52"/>
+    <w:lsdException w:name="Mention" w:semiHidden="1" w:unhideWhenUsed="1"/>
+    <w:lsdException w:name="Smart Hyperlink" w:semiHidden="1" w:unhideWhenUsed="1"/>
+    <w:lsdException w:name="Hashtag" w:semiHidden="1" w:unhideWhenUsed="1"/>
   </w:latentStyles>
   <w:style w:type="paragraph" w:default="1" w:styleId="Normal">
     <w:name w:val="Normal"/>
@@ -1786,7 +2288,6 @@
     <w:uiPriority w:val="99"/>
     <w:semiHidden/>
     <w:unhideWhenUsed/>
-    <w:qFormat/>
     <w:tblPr>
       <w:tblInd w:w="0" w:type="dxa"/>
       <w:tblCellMar>
@@ -1861,7 +2362,6 @@
       <w:spacing w:after="0" w:line="240" w:lineRule="auto"/>
     </w:pPr>
     <w:tblPr>
-      <w:tblInd w:w="0" w:type="dxa"/>
       <w:tblBorders>
         <w:top w:val="single" w:sz="4" w:space="0" w:color="000000" w:themeColor="text1"/>
         <w:left w:val="single" w:sz="4" w:space="0" w:color="000000" w:themeColor="text1"/>
@@ -1870,12 +2370,6 @@
         <w:insideH w:val="single" w:sz="4" w:space="0" w:color="000000" w:themeColor="text1"/>
         <w:insideV w:val="single" w:sz="4" w:space="0" w:color="000000" w:themeColor="text1"/>
       </w:tblBorders>
-      <w:tblCellMar>
-        <w:top w:w="0" w:type="dxa"/>
-        <w:left w:w="108" w:type="dxa"/>
-        <w:bottom w:w="0" w:type="dxa"/>
-        <w:right w:w="108" w:type="dxa"/>
-      </w:tblCellMar>
     </w:tblPr>
   </w:style>
   <w:style w:type="character" w:styleId="CommentReference">
@@ -2006,192 +2500,6 @@
       <w:sz w:val="20"/>
       <w:szCs w:val="20"/>
     </w:rPr>
-  </w:style>
-</w:styles>
-</file>
-
-<file path=word/stylesWithEffects.xml><?xml version="1.0" encoding="utf-8"?>
-<w:styles xmlns:wpc="http://schemas.microsoft.com/office/word/2010/wordprocessingCanvas" xmlns:mo="http://schemas.microsoft.com/office/mac/office/2008/main" xmlns:mc="http://schemas.openxmlformats.org/markup-compatibility/2006" xmlns:mv="urn:schemas-microsoft-com:mac:vml" xmlns:o="urn:schemas-microsoft-com:office:office" xmlns:r="http://schemas.openxmlformats.org/officeDocument/2006/relationships" xmlns:m="http://schemas.openxmlformats.org/officeDocument/2006/math" xmlns:v="urn:schemas-microsoft-com:vml" xmlns:wp14="http://schemas.microsoft.com/office/word/2010/wordprocessingDrawing" xmlns:wp="http://schemas.openxmlformats.org/drawingml/2006/wordprocessingDrawing" xmlns:w10="urn:schemas-microsoft-com:office:word" xmlns:w="http://schemas.openxmlformats.org/wordprocessingml/2006/main" xmlns:w14="http://schemas.microsoft.com/office/word/2010/wordml" xmlns:wpg="http://schemas.microsoft.com/office/word/2010/wordprocessingGroup" xmlns:wpi="http://schemas.microsoft.com/office/word/2010/wordprocessingInk" xmlns:wne="http://schemas.microsoft.com/office/word/2006/wordml" xmlns:wps="http://schemas.microsoft.com/office/word/2010/wordprocessingShape" mc:Ignorable="w14 wp14">
-  <w:docDefaults>
-    <w:rPrDefault>
-      <w:rPr>
-        <w:rFonts w:asciiTheme="minorHAnsi" w:eastAsiaTheme="minorEastAsia" w:hAnsiTheme="minorHAnsi" w:cstheme="minorBidi"/>
-        <w:sz w:val="24"/>
-        <w:szCs w:val="24"/>
-        <w:lang w:val="en-US" w:eastAsia="ja-JP" w:bidi="ar-SA"/>
-      </w:rPr>
-    </w:rPrDefault>
-    <w:pPrDefault/>
-  </w:docDefaults>
-  <w:latentStyles w:defLockedState="0" w:defUIPriority="99" w:defSemiHidden="1" w:defUnhideWhenUsed="1" w:defQFormat="0" w:count="276">
-    <w:lsdException w:name="Normal" w:semiHidden="0" w:uiPriority="0" w:unhideWhenUsed="0" w:qFormat="1"/>
-    <w:lsdException w:name="heading 1" w:semiHidden="0" w:uiPriority="9" w:unhideWhenUsed="0" w:qFormat="1"/>
-    <w:lsdException w:name="heading 2" w:uiPriority="9" w:qFormat="1"/>
-    <w:lsdException w:name="heading 3" w:uiPriority="9" w:qFormat="1"/>
-    <w:lsdException w:name="heading 4" w:uiPriority="9" w:qFormat="1"/>
-    <w:lsdException w:name="heading 5" w:uiPriority="9" w:qFormat="1"/>
-    <w:lsdException w:name="heading 6" w:uiPriority="9" w:qFormat="1"/>
-    <w:lsdException w:name="heading 7" w:uiPriority="9" w:qFormat="1"/>
-    <w:lsdException w:name="heading 8" w:uiPriority="9" w:qFormat="1"/>
-    <w:lsdException w:name="heading 9" w:uiPriority="9" w:qFormat="1"/>
-    <w:lsdException w:name="toc 1" w:uiPriority="39"/>
-    <w:lsdException w:name="toc 2" w:uiPriority="39"/>
-    <w:lsdException w:name="toc 3" w:uiPriority="39"/>
-    <w:lsdException w:name="toc 4" w:uiPriority="39"/>
-    <w:lsdException w:name="toc 5" w:uiPriority="39"/>
-    <w:lsdException w:name="toc 6" w:uiPriority="39"/>
-    <w:lsdException w:name="toc 7" w:uiPriority="39"/>
-    <w:lsdException w:name="toc 8" w:uiPriority="39"/>
-    <w:lsdException w:name="toc 9" w:uiPriority="39"/>
-    <w:lsdException w:name="caption" w:uiPriority="35" w:qFormat="1"/>
-    <w:lsdException w:name="Title" w:semiHidden="0" w:uiPriority="10" w:unhideWhenUsed="0" w:qFormat="1"/>
-    <w:lsdException w:name="Default Paragraph Font" w:uiPriority="1"/>
-    <w:lsdException w:name="Subtitle" w:semiHidden="0" w:uiPriority="11" w:unhideWhenUsed="0" w:qFormat="1"/>
-    <w:lsdException w:name="Strong" w:semiHidden="0" w:uiPriority="22" w:unhideWhenUsed="0" w:qFormat="1"/>
-    <w:lsdException w:name="Emphasis" w:semiHidden="0" w:uiPriority="20" w:unhideWhenUsed="0" w:qFormat="1"/>
-    <w:lsdException w:name="Table Grid" w:semiHidden="0" w:uiPriority="59" w:unhideWhenUsed="0"/>
-    <w:lsdException w:name="Placeholder Text" w:unhideWhenUsed="0"/>
-    <w:lsdException w:name="No Spacing" w:semiHidden="0" w:uiPriority="1" w:unhideWhenUsed="0" w:qFormat="1"/>
-    <w:lsdException w:name="Light Shading" w:semiHidden="0" w:uiPriority="60" w:unhideWhenUsed="0"/>
-    <w:lsdException w:name="Light List" w:semiHidden="0" w:uiPriority="61" w:unhideWhenUsed="0"/>
-    <w:lsdException w:name="Light Grid" w:semiHidden="0" w:uiPriority="62" w:unhideWhenUsed="0"/>
-    <w:lsdException w:name="Medium Shading 1" w:semiHidden="0" w:uiPriority="63" w:unhideWhenUsed="0"/>
-    <w:lsdException w:name="Medium Shading 2" w:semiHidden="0" w:uiPriority="64" w:unhideWhenUsed="0"/>
-    <w:lsdException w:name="Medium List 1" w:semiHidden="0" w:uiPriority="65" w:unhideWhenUsed="0"/>
-    <w:lsdException w:name="Medium List 2" w:semiHidden="0" w:uiPriority="66" w:unhideWhenUsed="0"/>
-    <w:lsdException w:name="Medium Grid 1" w:semiHidden="0" w:uiPriority="67" w:unhideWhenUsed="0"/>
-    <w:lsdException w:name="Medium Grid 2" w:semiHidden="0" w:uiPriority="68" w:unhideWhenUsed="0"/>
-    <w:lsdException w:name="Medium Grid 3" w:semiHidden="0" w:uiPriority="69" w:unhideWhenUsed="0"/>
-    <w:lsdException w:name="Dark List" w:semiHidden="0" w:uiPriority="70" w:unhideWhenUsed="0"/>
-    <w:lsdException w:name="Colorful Shading" w:semiHidden="0" w:uiPriority="71" w:unhideWhenUsed="0"/>
-    <w:lsdException w:name="Colorful List" w:semiHidden="0" w:uiPriority="72" w:unhideWhenUsed="0"/>
-    <w:lsdException w:name="Colorful Grid" w:semiHidden="0" w:uiPriority="73" w:unhideWhenUsed="0"/>
-    <w:lsdException w:name="Light Shading Accent 1" w:semiHidden="0" w:uiPriority="60" w:unhideWhenUsed="0"/>
-    <w:lsdException w:name="Light List Accent 1" w:semiHidden="0" w:uiPriority="61" w:unhideWhenUsed="0"/>
-    <w:lsdException w:name="Light Grid Accent 1" w:semiHidden="0" w:uiPriority="62" w:unhideWhenUsed="0"/>
-    <w:lsdException w:name="Medium Shading 1 Accent 1" w:semiHidden="0" w:uiPriority="63" w:unhideWhenUsed="0"/>
-    <w:lsdException w:name="Medium Shading 2 Accent 1" w:semiHidden="0" w:uiPriority="64" w:unhideWhenUsed="0"/>
-    <w:lsdException w:name="Medium List 1 Accent 1" w:semiHidden="0" w:uiPriority="65" w:unhideWhenUsed="0"/>
-    <w:lsdException w:name="Revision" w:unhideWhenUsed="0"/>
-    <w:lsdException w:name="List Paragraph" w:semiHidden="0" w:uiPriority="34" w:unhideWhenUsed="0" w:qFormat="1"/>
-    <w:lsdException w:name="Quote" w:semiHidden="0" w:uiPriority="29" w:unhideWhenUsed="0" w:qFormat="1"/>
-    <w:lsdException w:name="Intense Quote" w:semiHidden="0" w:uiPriority="30" w:unhideWhenUsed="0" w:qFormat="1"/>
-    <w:lsdException w:name="Medium List 2 Accent 1" w:semiHidden="0" w:uiPriority="66" w:unhideWhenUsed="0"/>
-    <w:lsdException w:name="Medium Grid 1 Accent 1" w:semiHidden="0" w:uiPriority="67" w:unhideWhenUsed="0"/>
-    <w:lsdException w:name="Medium Grid 2 Accent 1" w:semiHidden="0" w:uiPriority="68" w:unhideWhenUsed="0"/>
-    <w:lsdException w:name="Medium Grid 3 Accent 1" w:semiHidden="0" w:uiPriority="69" w:unhideWhenUsed="0"/>
-    <w:lsdException w:name="Dark List Accent 1" w:semiHidden="0" w:uiPriority="70" w:unhideWhenUsed="0"/>
-    <w:lsdException w:name="Colorful Shading Accent 1" w:semiHidden="0" w:uiPriority="71" w:unhideWhenUsed="0"/>
-    <w:lsdException w:name="Colorful List Accent 1" w:semiHidden="0" w:uiPriority="72" w:unhideWhenUsed="0"/>
-    <w:lsdException w:name="Colorful Grid Accent 1" w:semiHidden="0" w:uiPriority="73" w:unhideWhenUsed="0"/>
-    <w:lsdException w:name="Light Shading Accent 2" w:semiHidden="0" w:uiPriority="60" w:unhideWhenUsed="0"/>
-    <w:lsdException w:name="Light List Accent 2" w:semiHidden="0" w:uiPriority="61" w:unhideWhenUsed="0"/>
-    <w:lsdException w:name="Light Grid Accent 2" w:semiHidden="0" w:uiPriority="62" w:unhideWhenUsed="0"/>
-    <w:lsdException w:name="Medium Shading 1 Accent 2" w:semiHidden="0" w:uiPriority="63" w:unhideWhenUsed="0"/>
-    <w:lsdException w:name="Medium Shading 2 Accent 2" w:semiHidden="0" w:uiPriority="64" w:unhideWhenUsed="0"/>
-    <w:lsdException w:name="Medium List 1 Accent 2" w:semiHidden="0" w:uiPriority="65" w:unhideWhenUsed="0"/>
-    <w:lsdException w:name="Medium List 2 Accent 2" w:semiHidden="0" w:uiPriority="66" w:unhideWhenUsed="0"/>
-    <w:lsdException w:name="Medium Grid 1 Accent 2" w:semiHidden="0" w:uiPriority="67" w:unhideWhenUsed="0"/>
-    <w:lsdException w:name="Medium Grid 2 Accent 2" w:semiHidden="0" w:uiPriority="68" w:unhideWhenUsed="0"/>
-    <w:lsdException w:name="Medium Grid 3 Accent 2" w:semiHidden="0" w:uiPriority="69" w:unhideWhenUsed="0"/>
-    <w:lsdException w:name="Dark List Accent 2" w:semiHidden="0" w:uiPriority="70" w:unhideWhenUsed="0"/>
-    <w:lsdException w:name="Colorful Shading Accent 2" w:semiHidden="0" w:uiPriority="71" w:unhideWhenUsed="0"/>
-    <w:lsdException w:name="Colorful List Accent 2" w:semiHidden="0" w:uiPriority="72" w:unhideWhenUsed="0"/>
-    <w:lsdException w:name="Colorful Grid Accent 2" w:semiHidden="0" w:uiPriority="73" w:unhideWhenUsed="0"/>
-    <w:lsdException w:name="Light Shading Accent 3" w:semiHidden="0" w:uiPriority="60" w:unhideWhenUsed="0"/>
-    <w:lsdException w:name="Light List Accent 3" w:semiHidden="0" w:uiPriority="61" w:unhideWhenUsed="0"/>
-    <w:lsdException w:name="Light Grid Accent 3" w:semiHidden="0" w:uiPriority="62" w:unhideWhenUsed="0"/>
-    <w:lsdException w:name="Medium Shading 1 Accent 3" w:semiHidden="0" w:uiPriority="63" w:unhideWhenUsed="0"/>
-    <w:lsdException w:name="Medium Shading 2 Accent 3" w:semiHidden="0" w:uiPriority="64" w:unhideWhenUsed="0"/>
-    <w:lsdException w:name="Medium List 1 Accent 3" w:semiHidden="0" w:uiPriority="65" w:unhideWhenUsed="0"/>
-    <w:lsdException w:name="Medium List 2 Accent 3" w:semiHidden="0" w:uiPriority="66" w:unhideWhenUsed="0"/>
-    <w:lsdException w:name="Medium Grid 1 Accent 3" w:semiHidden="0" w:uiPriority="67" w:unhideWhenUsed="0"/>
-    <w:lsdException w:name="Medium Grid 2 Accent 3" w:semiHidden="0" w:uiPriority="68" w:unhideWhenUsed="0"/>
-    <w:lsdException w:name="Medium Grid 3 Accent 3" w:semiHidden="0" w:uiPriority="69" w:unhideWhenUsed="0"/>
-    <w:lsdException w:name="Dark List Accent 3" w:semiHidden="0" w:uiPriority="70" w:unhideWhenUsed="0"/>
-    <w:lsdException w:name="Colorful Shading Accent 3" w:semiHidden="0" w:uiPriority="71" w:unhideWhenUsed="0"/>
-    <w:lsdException w:name="Colorful List Accent 3" w:semiHidden="0" w:uiPriority="72" w:unhideWhenUsed="0"/>
-    <w:lsdException w:name="Colorful Grid Accent 3" w:semiHidden="0" w:uiPriority="73" w:unhideWhenUsed="0"/>
-    <w:lsdException w:name="Light Shading Accent 4" w:semiHidden="0" w:uiPriority="60" w:unhideWhenUsed="0"/>
-    <w:lsdException w:name="Light List Accent 4" w:semiHidden="0" w:uiPriority="61" w:unhideWhenUsed="0"/>
-    <w:lsdException w:name="Light Grid Accent 4" w:semiHidden="0" w:uiPriority="62" w:unhideWhenUsed="0"/>
-    <w:lsdException w:name="Medium Shading 1 Accent 4" w:semiHidden="0" w:uiPriority="63" w:unhideWhenUsed="0"/>
-    <w:lsdException w:name="Medium Shading 2 Accent 4" w:semiHidden="0" w:uiPriority="64" w:unhideWhenUsed="0"/>
-    <w:lsdException w:name="Medium List 1 Accent 4" w:semiHidden="0" w:uiPriority="65" w:unhideWhenUsed="0"/>
-    <w:lsdException w:name="Medium List 2 Accent 4" w:semiHidden="0" w:uiPriority="66" w:unhideWhenUsed="0"/>
-    <w:lsdException w:name="Medium Grid 1 Accent 4" w:semiHidden="0" w:uiPriority="67" w:unhideWhenUsed="0"/>
-    <w:lsdException w:name="Medium Grid 2 Accent 4" w:semiHidden="0" w:uiPriority="68" w:unhideWhenUsed="0"/>
-    <w:lsdException w:name="Medium Grid 3 Accent 4" w:semiHidden="0" w:uiPriority="69" w:unhideWhenUsed="0"/>
-    <w:lsdException w:name="Dark List Accent 4" w:semiHidden="0" w:uiPriority="70" w:unhideWhenUsed="0"/>
-    <w:lsdException w:name="Colorful Shading Accent 4" w:semiHidden="0" w:uiPriority="71" w:unhideWhenUsed="0"/>
-    <w:lsdException w:name="Colorful List Accent 4" w:semiHidden="0" w:uiPriority="72" w:unhideWhenUsed="0"/>
-    <w:lsdException w:name="Colorful Grid Accent 4" w:semiHidden="0" w:uiPriority="73" w:unhideWhenUsed="0"/>
-    <w:lsdException w:name="Light Shading Accent 5" w:semiHidden="0" w:uiPriority="60" w:unhideWhenUsed="0"/>
-    <w:lsdException w:name="Light List Accent 5" w:semiHidden="0" w:uiPriority="61" w:unhideWhenUsed="0"/>
-    <w:lsdException w:name="Light Grid Accent 5" w:semiHidden="0" w:uiPriority="62" w:unhideWhenUsed="0"/>
-    <w:lsdException w:name="Medium Shading 1 Accent 5" w:semiHidden="0" w:uiPriority="63" w:unhideWhenUsed="0"/>
-    <w:lsdException w:name="Medium Shading 2 Accent 5" w:semiHidden="0" w:uiPriority="64" w:unhideWhenUsed="0"/>
-    <w:lsdException w:name="Medium List 1 Accent 5" w:semiHidden="0" w:uiPriority="65" w:unhideWhenUsed="0"/>
-    <w:lsdException w:name="Medium List 2 Accent 5" w:semiHidden="0" w:uiPriority="66" w:unhideWhenUsed="0"/>
-    <w:lsdException w:name="Medium Grid 1 Accent 5" w:semiHidden="0" w:uiPriority="67" w:unhideWhenUsed="0"/>
-    <w:lsdException w:name="Medium Grid 2 Accent 5" w:semiHidden="0" w:uiPriority="68" w:unhideWhenUsed="0"/>
-    <w:lsdException w:name="Medium Grid 3 Accent 5" w:semiHidden="0" w:uiPriority="69" w:unhideWhenUsed="0"/>
-    <w:lsdException w:name="Dark List Accent 5" w:semiHidden="0" w:uiPriority="70" w:unhideWhenUsed="0"/>
-    <w:lsdException w:name="Colorful Shading Accent 5" w:semiHidden="0" w:uiPriority="71" w:unhideWhenUsed="0"/>
-    <w:lsdException w:name="Colorful List Accent 5" w:semiHidden="0" w:uiPriority="72" w:unhideWhenUsed="0"/>
-    <w:lsdException w:name="Colorful Grid Accent 5" w:semiHidden="0" w:uiPriority="73" w:unhideWhenUsed="0"/>
-    <w:lsdException w:name="Light Shading Accent 6" w:semiHidden="0" w:uiPriority="60" w:unhideWhenUsed="0"/>
-    <w:lsdException w:name="Light List Accent 6" w:semiHidden="0" w:uiPriority="61" w:unhideWhenUsed="0"/>
-    <w:lsdException w:name="Light Grid Accent 6" w:semiHidden="0" w:uiPriority="62" w:unhideWhenUsed="0"/>
-    <w:lsdException w:name="Medium Shading 1 Accent 6" w:semiHidden="0" w:uiPriority="63" w:unhideWhenUsed="0"/>
-    <w:lsdException w:name="Medium Shading 2 Accent 6" w:semiHidden="0" w:uiPriority="64" w:unhideWhenUsed="0"/>
-    <w:lsdException w:name="Medium List 1 Accent 6" w:semiHidden="0" w:uiPriority="65" w:unhideWhenUsed="0"/>
-    <w:lsdException w:name="Medium List 2 Accent 6" w:semiHidden="0" w:uiPriority="66" w:unhideWhenUsed="0"/>
-    <w:lsdException w:name="Medium Grid 1 Accent 6" w:semiHidden="0" w:uiPriority="67" w:unhideWhenUsed="0"/>
-    <w:lsdException w:name="Medium Grid 2 Accent 6" w:semiHidden="0" w:uiPriority="68" w:unhideWhenUsed="0"/>
-    <w:lsdException w:name="Medium Grid 3 Accent 6" w:semiHidden="0" w:uiPriority="69" w:unhideWhenUsed="0"/>
-    <w:lsdException w:name="Dark List Accent 6" w:semiHidden="0" w:uiPriority="70" w:unhideWhenUsed="0"/>
-    <w:lsdException w:name="Colorful Shading Accent 6" w:semiHidden="0" w:uiPriority="71" w:unhideWhenUsed="0"/>
-    <w:lsdException w:name="Colorful List Accent 6" w:semiHidden="0" w:uiPriority="72" w:unhideWhenUsed="0"/>
-    <w:lsdException w:name="Colorful Grid Accent 6" w:semiHidden="0" w:uiPriority="73" w:unhideWhenUsed="0"/>
-    <w:lsdException w:name="Subtle Emphasis" w:semiHidden="0" w:uiPriority="19" w:unhideWhenUsed="0" w:qFormat="1"/>
-    <w:lsdException w:name="Intense Emphasis" w:semiHidden="0" w:uiPriority="21" w:unhideWhenUsed="0" w:qFormat="1"/>
-    <w:lsdException w:name="Subtle Reference" w:semiHidden="0" w:uiPriority="31" w:unhideWhenUsed="0" w:qFormat="1"/>
-    <w:lsdException w:name="Intense Reference" w:semiHidden="0" w:uiPriority="32" w:unhideWhenUsed="0" w:qFormat="1"/>
-    <w:lsdException w:name="Book Title" w:semiHidden="0" w:uiPriority="33" w:unhideWhenUsed="0" w:qFormat="1"/>
-    <w:lsdException w:name="Bibliography" w:uiPriority="37"/>
-    <w:lsdException w:name="TOC Heading" w:uiPriority="39" w:qFormat="1"/>
-  </w:latentStyles>
-  <w:style w:type="paragraph" w:default="1" w:styleId="Normal">
-    <w:name w:val="Normal"/>
-    <w:qFormat/>
-  </w:style>
-  <w:style w:type="character" w:default="1" w:styleId="DefaultParagraphFont">
-    <w:name w:val="Default Paragraph Font"/>
-    <w:uiPriority w:val="1"/>
-    <w:semiHidden/>
-    <w:unhideWhenUsed/>
-  </w:style>
-  <w:style w:type="table" w:default="1" w:styleId="TableNormal">
-    <w:name w:val="Normal Table"/>
-    <w:uiPriority w:val="99"/>
-    <w:semiHidden/>
-    <w:unhideWhenUsed/>
-    <w:tblPr>
-      <w:tblInd w:w="0" w:type="dxa"/>
-      <w:tblCellMar>
-        <w:top w:w="0" w:type="dxa"/>
-        <w:left w:w="108" w:type="dxa"/>
-        <w:bottom w:w="0" w:type="dxa"/>
-        <w:right w:w="108" w:type="dxa"/>
-      </w:tblCellMar>
-    </w:tblPr>
-  </w:style>
-  <w:style w:type="numbering" w:default="1" w:styleId="NoList">
-    <w:name w:val="No List"/>
-    <w:uiPriority w:val="99"/>
-    <w:semiHidden/>
-    <w:unhideWhenUsed/>
   </w:style>
 </w:styles>
 </file>
@@ -2477,4 +2785,16 @@
   <a:objectDefaults/>
   <a:extraClrSchemeLst/>
 </a:theme>
+</file>
+
+<file path=customXml/item1.xml><?xml version="1.0" encoding="utf-8"?>
+<b:Sources xmlns:b="http://schemas.openxmlformats.org/officeDocument/2006/bibliography" xmlns="http://schemas.openxmlformats.org/officeDocument/2006/bibliography" SelectedStyle="\APASixthEditionOfficeOnline.xsl" StyleName="APA" Version="6"/>
+</file>
+
+<file path=customXml/itemProps1.xml><?xml version="1.0" encoding="utf-8"?>
+<ds:datastoreItem xmlns:ds="http://schemas.openxmlformats.org/officeDocument/2006/customXml" ds:itemID="{751F6681-0252-4CAC-BA2A-C76D97C65AD5}">
+  <ds:schemaRefs>
+    <ds:schemaRef ds:uri="http://schemas.openxmlformats.org/officeDocument/2006/bibliography"/>
+  </ds:schemaRefs>
+</ds:datastoreItem>
 </file>
</xml_diff>